<commit_message>
completed all the remaining queries of assignment 4
</commit_message>
<xml_diff>
--- a/DB/sql assignment4.docx
+++ b/DB/sql assignment4.docx
@@ -3,17 +3,2692 @@
 <w:document xmlns:wpc="http://schemas.microsoft.com/office/word/2010/wordprocessingCanvas" xmlns:cx="http://schemas.microsoft.com/office/drawing/2014/chartex" xmlns:cx1="http://schemas.microsoft.com/office/drawing/2015/9/8/chartex" xmlns:cx2="http://schemas.microsoft.com/office/drawing/2015/10/21/chartex" xmlns:cx3="http://schemas.microsoft.com/office/drawing/2016/5/9/chartex" xmlns:cx4="http://schemas.microsoft.com/office/drawing/2016/5/10/chartex" xmlns:cx5="http://schemas.microsoft.com/office/drawing/2016/5/11/chartex" xmlns:cx6="http://schemas.microsoft.com/office/drawing/2016/5/12/chartex" xmlns:cx7="http://schemas.microsoft.com/office/drawing/2016/5/13/chartex" xmlns:cx8="http://schemas.microsoft.com/office/drawing/2016/5/14/chartex" xmlns:mc="http://schemas.openxmlformats.org/markup-compatibility/2006" xmlns:aink="http://schemas.microsoft.com/office/drawing/2016/ink" xmlns:am3d="http://schemas.microsoft.com/office/drawing/2017/model3d" xmlns:o="urn:schemas-microsoft-com:office:office" xmlns:oel="http://schemas.microsoft.com/office/2019/extlst" xmlns:r="http://schemas.openxmlformats.org/officeDocument/2006/relationships" xmlns:m="http://schemas.openxmlformats.org/officeDocument/2006/math" xmlns:v="urn:schemas-microsoft-com:vml" xmlns:wp14="http://schemas.microsoft.com/office/word/2010/wordprocessingDrawing" xmlns:wp="http://schemas.openxmlformats.org/drawingml/2006/wordprocessingDrawing" xmlns:w10="urn:schemas-microsoft-com:office:word" xmlns:w="http://schemas.openxmlformats.org/wordprocessingml/2006/main" xmlns:w14="http://schemas.microsoft.com/office/word/2010/wordml" xmlns:w15="http://schemas.microsoft.com/office/word/2012/wordml" xmlns:w16cex="http://schemas.microsoft.com/office/word/2018/wordml/cex" xmlns:w16cid="http://schemas.microsoft.com/office/word/2016/wordml/cid" xmlns:w16="http://schemas.microsoft.com/office/word/2018/wordml" xmlns:w16sdtdh="http://schemas.microsoft.com/office/word/2020/wordml/sdtdatahash" xmlns:w16se="http://schemas.microsoft.com/office/word/2015/wordml/symex" xmlns:wpg="http://schemas.microsoft.com/office/word/2010/wordprocessingGroup" xmlns:wpi="http://schemas.microsoft.com/office/word/2010/wordprocessingInk" xmlns:wne="http://schemas.microsoft.com/office/word/2006/wordml" xmlns:wps="http://schemas.microsoft.com/office/word/2010/wordprocessingShape" mc:Ignorable="w14 w15 w16se w16cid w16 w16cex w16sdtdh wp14">
   <w:body>
     <w:p>
-      <w:r>
-        <w:t xml:space="preserve">2)  </w:t>
-      </w:r>
-      <w:r>
-        <w:t>write a SQL query to Create Stored procedure in the Northwind database to retrieve</w:t>
-      </w:r>
-      <w:r>
-        <w:t xml:space="preserve"> </w:t>
-      </w:r>
-      <w:r>
-        <w:t>Employee Sales by Country</w:t>
+      <w:pPr>
+        <w:pStyle w:val="ListParagraph"/>
+        <w:numPr>
+          <w:ilvl w:val="0"/>
+          <w:numId w:val="2"/>
+        </w:numPr>
+      </w:pPr>
+      <w:r>
+        <w:t>Create a stored procedure in the Northwind database that will calculate the average</w:t>
+      </w:r>
+      <w:r>
+        <w:t xml:space="preserve"> </w:t>
+      </w:r>
+      <w:r>
+        <w:t xml:space="preserve">value of Freight for a specified </w:t>
+      </w:r>
+      <w:proofErr w:type="spellStart"/>
+      <w:proofErr w:type="gramStart"/>
+      <w:r>
+        <w:t>customer.Then</w:t>
+      </w:r>
+      <w:proofErr w:type="spellEnd"/>
+      <w:proofErr w:type="gramEnd"/>
+      <w:r>
+        <w:t>, a business rule will be added that will</w:t>
+      </w:r>
+      <w:r>
+        <w:t xml:space="preserve"> </w:t>
+      </w:r>
+      <w:r>
+        <w:t xml:space="preserve">be triggered before every Update and Insert command in the Orders </w:t>
+      </w:r>
+      <w:proofErr w:type="spellStart"/>
+      <w:r>
+        <w:t>controller,and</w:t>
+      </w:r>
+      <w:proofErr w:type="spellEnd"/>
+      <w:r>
+        <w:t xml:space="preserve"> </w:t>
+      </w:r>
+      <w:r>
+        <w:t>will use the stored procedure to verify that the Freight does not exceed the average</w:t>
+      </w:r>
+      <w:r>
+        <w:t xml:space="preserve"> </w:t>
+      </w:r>
+      <w:r>
+        <w:t>freight. If it does, a message will be displayed and the command will be cancelled.</w:t>
+      </w:r>
+    </w:p>
+    <w:p>
+      <w:pPr>
+        <w:pStyle w:val="ListParagraph"/>
+      </w:pPr>
+    </w:p>
+    <w:p>
+      <w:pPr>
+        <w:autoSpaceDE w:val="0"/>
+        <w:autoSpaceDN w:val="0"/>
+        <w:adjustRightInd w:val="0"/>
+        <w:spacing w:after="0" w:line="240" w:lineRule="auto"/>
+        <w:rPr>
+          <w:rFonts w:ascii="Consolas" w:hAnsi="Consolas" w:cs="Consolas"/>
+          <w:color w:val="000000"/>
+          <w:sz w:val="19"/>
+          <w:szCs w:val="19"/>
+        </w:rPr>
+      </w:pPr>
+      <w:r>
+        <w:rPr>
+          <w:rFonts w:ascii="Consolas" w:hAnsi="Consolas" w:cs="Consolas"/>
+          <w:color w:val="0000FF"/>
+          <w:sz w:val="19"/>
+          <w:szCs w:val="19"/>
+        </w:rPr>
+        <w:t>alter</w:t>
+      </w:r>
+      <w:r>
+        <w:rPr>
+          <w:rFonts w:ascii="Consolas" w:hAnsi="Consolas" w:cs="Consolas"/>
+          <w:color w:val="000000"/>
+          <w:sz w:val="19"/>
+          <w:szCs w:val="19"/>
+        </w:rPr>
+        <w:t xml:space="preserve"> </w:t>
+      </w:r>
+      <w:r>
+        <w:rPr>
+          <w:rFonts w:ascii="Consolas" w:hAnsi="Consolas" w:cs="Consolas"/>
+          <w:color w:val="0000FF"/>
+          <w:sz w:val="19"/>
+          <w:szCs w:val="19"/>
+        </w:rPr>
+        <w:t>PROC</w:t>
+      </w:r>
+      <w:r>
+        <w:rPr>
+          <w:rFonts w:ascii="Consolas" w:hAnsi="Consolas" w:cs="Consolas"/>
+          <w:color w:val="000000"/>
+          <w:sz w:val="19"/>
+          <w:szCs w:val="19"/>
+        </w:rPr>
+        <w:t xml:space="preserve"> </w:t>
+      </w:r>
+      <w:proofErr w:type="spellStart"/>
+      <w:r>
+        <w:rPr>
+          <w:rFonts w:ascii="Consolas" w:hAnsi="Consolas" w:cs="Consolas"/>
+          <w:color w:val="000000"/>
+          <w:sz w:val="19"/>
+          <w:szCs w:val="19"/>
+        </w:rPr>
+        <w:t>spAverageFreight</w:t>
+      </w:r>
+      <w:proofErr w:type="spellEnd"/>
+    </w:p>
+    <w:p>
+      <w:pPr>
+        <w:autoSpaceDE w:val="0"/>
+        <w:autoSpaceDN w:val="0"/>
+        <w:adjustRightInd w:val="0"/>
+        <w:spacing w:after="0" w:line="240" w:lineRule="auto"/>
+        <w:rPr>
+          <w:rFonts w:ascii="Consolas" w:hAnsi="Consolas" w:cs="Consolas"/>
+          <w:color w:val="000000"/>
+          <w:sz w:val="19"/>
+          <w:szCs w:val="19"/>
+        </w:rPr>
+      </w:pPr>
+      <w:r>
+        <w:rPr>
+          <w:rFonts w:ascii="Consolas" w:hAnsi="Consolas" w:cs="Consolas"/>
+          <w:color w:val="808080"/>
+          <w:sz w:val="19"/>
+          <w:szCs w:val="19"/>
+        </w:rPr>
+        <w:t>(</w:t>
+      </w:r>
+    </w:p>
+    <w:p>
+      <w:pPr>
+        <w:autoSpaceDE w:val="0"/>
+        <w:autoSpaceDN w:val="0"/>
+        <w:adjustRightInd w:val="0"/>
+        <w:spacing w:after="0" w:line="240" w:lineRule="auto"/>
+        <w:rPr>
+          <w:rFonts w:ascii="Consolas" w:hAnsi="Consolas" w:cs="Consolas"/>
+          <w:color w:val="000000"/>
+          <w:sz w:val="19"/>
+          <w:szCs w:val="19"/>
+        </w:rPr>
+      </w:pPr>
+      <w:r>
+        <w:rPr>
+          <w:rFonts w:ascii="Consolas" w:hAnsi="Consolas" w:cs="Consolas"/>
+          <w:color w:val="000000"/>
+          <w:sz w:val="19"/>
+          <w:szCs w:val="19"/>
+        </w:rPr>
+        <w:t xml:space="preserve">@CustomerID </w:t>
+      </w:r>
+      <w:proofErr w:type="spellStart"/>
+      <w:proofErr w:type="gramStart"/>
+      <w:r>
+        <w:rPr>
+          <w:rFonts w:ascii="Consolas" w:hAnsi="Consolas" w:cs="Consolas"/>
+          <w:color w:val="0000FF"/>
+          <w:sz w:val="19"/>
+          <w:szCs w:val="19"/>
+        </w:rPr>
+        <w:t>nvarchar</w:t>
+      </w:r>
+      <w:proofErr w:type="spellEnd"/>
+      <w:r>
+        <w:rPr>
+          <w:rFonts w:ascii="Consolas" w:hAnsi="Consolas" w:cs="Consolas"/>
+          <w:color w:val="808080"/>
+          <w:sz w:val="19"/>
+          <w:szCs w:val="19"/>
+        </w:rPr>
+        <w:t>(</w:t>
+      </w:r>
+      <w:proofErr w:type="gramEnd"/>
+      <w:r>
+        <w:rPr>
+          <w:rFonts w:ascii="Consolas" w:hAnsi="Consolas" w:cs="Consolas"/>
+          <w:color w:val="000000"/>
+          <w:sz w:val="19"/>
+          <w:szCs w:val="19"/>
+        </w:rPr>
+        <w:t>50</w:t>
+      </w:r>
+      <w:r>
+        <w:rPr>
+          <w:rFonts w:ascii="Consolas" w:hAnsi="Consolas" w:cs="Consolas"/>
+          <w:color w:val="808080"/>
+          <w:sz w:val="19"/>
+          <w:szCs w:val="19"/>
+        </w:rPr>
+        <w:t>),</w:t>
+      </w:r>
+    </w:p>
+    <w:p>
+      <w:pPr>
+        <w:autoSpaceDE w:val="0"/>
+        <w:autoSpaceDN w:val="0"/>
+        <w:adjustRightInd w:val="0"/>
+        <w:spacing w:after="0" w:line="240" w:lineRule="auto"/>
+        <w:rPr>
+          <w:rFonts w:ascii="Consolas" w:hAnsi="Consolas" w:cs="Consolas"/>
+          <w:color w:val="000000"/>
+          <w:sz w:val="19"/>
+          <w:szCs w:val="19"/>
+        </w:rPr>
+      </w:pPr>
+      <w:r>
+        <w:rPr>
+          <w:rFonts w:ascii="Consolas" w:hAnsi="Consolas" w:cs="Consolas"/>
+          <w:color w:val="000000"/>
+          <w:sz w:val="19"/>
+          <w:szCs w:val="19"/>
+        </w:rPr>
+        <w:t xml:space="preserve">@AvgFreight </w:t>
+      </w:r>
+      <w:r>
+        <w:rPr>
+          <w:rFonts w:ascii="Consolas" w:hAnsi="Consolas" w:cs="Consolas"/>
+          <w:color w:val="0000FF"/>
+          <w:sz w:val="19"/>
+          <w:szCs w:val="19"/>
+        </w:rPr>
+        <w:t>money</w:t>
+      </w:r>
+      <w:r>
+        <w:rPr>
+          <w:rFonts w:ascii="Consolas" w:hAnsi="Consolas" w:cs="Consolas"/>
+          <w:color w:val="000000"/>
+          <w:sz w:val="19"/>
+          <w:szCs w:val="19"/>
+        </w:rPr>
+        <w:t xml:space="preserve"> </w:t>
+      </w:r>
+      <w:r>
+        <w:rPr>
+          <w:rFonts w:ascii="Consolas" w:hAnsi="Consolas" w:cs="Consolas"/>
+          <w:color w:val="0000FF"/>
+          <w:sz w:val="19"/>
+          <w:szCs w:val="19"/>
+        </w:rPr>
+        <w:t>OUTPUT</w:t>
+      </w:r>
+    </w:p>
+    <w:p>
+      <w:pPr>
+        <w:autoSpaceDE w:val="0"/>
+        <w:autoSpaceDN w:val="0"/>
+        <w:adjustRightInd w:val="0"/>
+        <w:spacing w:after="0" w:line="240" w:lineRule="auto"/>
+        <w:rPr>
+          <w:rFonts w:ascii="Consolas" w:hAnsi="Consolas" w:cs="Consolas"/>
+          <w:color w:val="000000"/>
+          <w:sz w:val="19"/>
+          <w:szCs w:val="19"/>
+        </w:rPr>
+      </w:pPr>
+      <w:r>
+        <w:rPr>
+          <w:rFonts w:ascii="Consolas" w:hAnsi="Consolas" w:cs="Consolas"/>
+          <w:color w:val="808080"/>
+          <w:sz w:val="19"/>
+          <w:szCs w:val="19"/>
+        </w:rPr>
+        <w:t>)</w:t>
+      </w:r>
+    </w:p>
+    <w:p>
+      <w:pPr>
+        <w:autoSpaceDE w:val="0"/>
+        <w:autoSpaceDN w:val="0"/>
+        <w:adjustRightInd w:val="0"/>
+        <w:spacing w:after="0" w:line="240" w:lineRule="auto"/>
+        <w:rPr>
+          <w:rFonts w:ascii="Consolas" w:hAnsi="Consolas" w:cs="Consolas"/>
+          <w:color w:val="000000"/>
+          <w:sz w:val="19"/>
+          <w:szCs w:val="19"/>
+        </w:rPr>
+      </w:pPr>
+      <w:r>
+        <w:rPr>
+          <w:rFonts w:ascii="Consolas" w:hAnsi="Consolas" w:cs="Consolas"/>
+          <w:color w:val="0000FF"/>
+          <w:sz w:val="19"/>
+          <w:szCs w:val="19"/>
+        </w:rPr>
+        <w:t>AS</w:t>
+      </w:r>
+    </w:p>
+    <w:p>
+      <w:pPr>
+        <w:autoSpaceDE w:val="0"/>
+        <w:autoSpaceDN w:val="0"/>
+        <w:adjustRightInd w:val="0"/>
+        <w:spacing w:after="0" w:line="240" w:lineRule="auto"/>
+        <w:rPr>
+          <w:rFonts w:ascii="Consolas" w:hAnsi="Consolas" w:cs="Consolas"/>
+          <w:color w:val="000000"/>
+          <w:sz w:val="19"/>
+          <w:szCs w:val="19"/>
+        </w:rPr>
+      </w:pPr>
+      <w:r>
+        <w:rPr>
+          <w:rFonts w:ascii="Consolas" w:hAnsi="Consolas" w:cs="Consolas"/>
+          <w:color w:val="0000FF"/>
+          <w:sz w:val="19"/>
+          <w:szCs w:val="19"/>
+        </w:rPr>
+        <w:t>BEGIN</w:t>
+      </w:r>
+    </w:p>
+    <w:p>
+      <w:pPr>
+        <w:autoSpaceDE w:val="0"/>
+        <w:autoSpaceDN w:val="0"/>
+        <w:adjustRightInd w:val="0"/>
+        <w:spacing w:after="0" w:line="240" w:lineRule="auto"/>
+        <w:rPr>
+          <w:rFonts w:ascii="Consolas" w:hAnsi="Consolas" w:cs="Consolas"/>
+          <w:color w:val="000000"/>
+          <w:sz w:val="19"/>
+          <w:szCs w:val="19"/>
+        </w:rPr>
+      </w:pPr>
+      <w:r>
+        <w:rPr>
+          <w:rFonts w:ascii="Consolas" w:hAnsi="Consolas" w:cs="Consolas"/>
+          <w:color w:val="000000"/>
+          <w:sz w:val="19"/>
+          <w:szCs w:val="19"/>
+        </w:rPr>
+        <w:tab/>
+      </w:r>
+      <w:r>
+        <w:rPr>
+          <w:rFonts w:ascii="Consolas" w:hAnsi="Consolas" w:cs="Consolas"/>
+          <w:color w:val="0000FF"/>
+          <w:sz w:val="19"/>
+          <w:szCs w:val="19"/>
+        </w:rPr>
+        <w:t>SET</w:t>
+      </w:r>
+      <w:r>
+        <w:rPr>
+          <w:rFonts w:ascii="Consolas" w:hAnsi="Consolas" w:cs="Consolas"/>
+          <w:color w:val="000000"/>
+          <w:sz w:val="19"/>
+          <w:szCs w:val="19"/>
+        </w:rPr>
+        <w:t xml:space="preserve"> @AvgFreight </w:t>
+      </w:r>
+      <w:r>
+        <w:rPr>
+          <w:rFonts w:ascii="Consolas" w:hAnsi="Consolas" w:cs="Consolas"/>
+          <w:color w:val="808080"/>
+          <w:sz w:val="19"/>
+          <w:szCs w:val="19"/>
+        </w:rPr>
+        <w:t>=</w:t>
+      </w:r>
+      <w:r>
+        <w:rPr>
+          <w:rFonts w:ascii="Consolas" w:hAnsi="Consolas" w:cs="Consolas"/>
+          <w:color w:val="0000FF"/>
+          <w:sz w:val="19"/>
+          <w:szCs w:val="19"/>
+        </w:rPr>
+        <w:t xml:space="preserve"> </w:t>
+      </w:r>
+      <w:r>
+        <w:rPr>
+          <w:rFonts w:ascii="Consolas" w:hAnsi="Consolas" w:cs="Consolas"/>
+          <w:color w:val="808080"/>
+          <w:sz w:val="19"/>
+          <w:szCs w:val="19"/>
+        </w:rPr>
+        <w:t>((</w:t>
+      </w:r>
+      <w:r>
+        <w:rPr>
+          <w:rFonts w:ascii="Consolas" w:hAnsi="Consolas" w:cs="Consolas"/>
+          <w:color w:val="0000FF"/>
+          <w:sz w:val="19"/>
+          <w:szCs w:val="19"/>
+        </w:rPr>
+        <w:t>SELECT</w:t>
+      </w:r>
+      <w:r>
+        <w:rPr>
+          <w:rFonts w:ascii="Consolas" w:hAnsi="Consolas" w:cs="Consolas"/>
+          <w:color w:val="000000"/>
+          <w:sz w:val="19"/>
+          <w:szCs w:val="19"/>
+        </w:rPr>
+        <w:t xml:space="preserve"> </w:t>
+      </w:r>
+      <w:r>
+        <w:rPr>
+          <w:rFonts w:ascii="Consolas" w:hAnsi="Consolas" w:cs="Consolas"/>
+          <w:color w:val="FF00FF"/>
+          <w:sz w:val="19"/>
+          <w:szCs w:val="19"/>
+        </w:rPr>
+        <w:t>AVG</w:t>
+      </w:r>
+      <w:r>
+        <w:rPr>
+          <w:rFonts w:ascii="Consolas" w:hAnsi="Consolas" w:cs="Consolas"/>
+          <w:color w:val="808080"/>
+          <w:sz w:val="19"/>
+          <w:szCs w:val="19"/>
+        </w:rPr>
+        <w:t>(</w:t>
+      </w:r>
+      <w:r>
+        <w:rPr>
+          <w:rFonts w:ascii="Consolas" w:hAnsi="Consolas" w:cs="Consolas"/>
+          <w:color w:val="000000"/>
+          <w:sz w:val="19"/>
+          <w:szCs w:val="19"/>
+        </w:rPr>
+        <w:t>Freight</w:t>
+      </w:r>
+      <w:r>
+        <w:rPr>
+          <w:rFonts w:ascii="Consolas" w:hAnsi="Consolas" w:cs="Consolas"/>
+          <w:color w:val="808080"/>
+          <w:sz w:val="19"/>
+          <w:szCs w:val="19"/>
+        </w:rPr>
+        <w:t>)</w:t>
+      </w:r>
+      <w:r>
+        <w:rPr>
+          <w:rFonts w:ascii="Consolas" w:hAnsi="Consolas" w:cs="Consolas"/>
+          <w:color w:val="000000"/>
+          <w:sz w:val="19"/>
+          <w:szCs w:val="19"/>
+        </w:rPr>
+        <w:t xml:space="preserve"> </w:t>
+      </w:r>
+      <w:r>
+        <w:rPr>
+          <w:rFonts w:ascii="Consolas" w:hAnsi="Consolas" w:cs="Consolas"/>
+          <w:color w:val="0000FF"/>
+          <w:sz w:val="19"/>
+          <w:szCs w:val="19"/>
+        </w:rPr>
+        <w:t>FROM</w:t>
+      </w:r>
+      <w:r>
+        <w:rPr>
+          <w:rFonts w:ascii="Consolas" w:hAnsi="Consolas" w:cs="Consolas"/>
+          <w:color w:val="000000"/>
+          <w:sz w:val="19"/>
+          <w:szCs w:val="19"/>
+        </w:rPr>
+        <w:t xml:space="preserve"> Orders </w:t>
+      </w:r>
+      <w:r>
+        <w:rPr>
+          <w:rFonts w:ascii="Consolas" w:hAnsi="Consolas" w:cs="Consolas"/>
+          <w:color w:val="0000FF"/>
+          <w:sz w:val="19"/>
+          <w:szCs w:val="19"/>
+        </w:rPr>
+        <w:t>WHERE</w:t>
+      </w:r>
+      <w:r>
+        <w:rPr>
+          <w:rFonts w:ascii="Consolas" w:hAnsi="Consolas" w:cs="Consolas"/>
+          <w:color w:val="000000"/>
+          <w:sz w:val="19"/>
+          <w:szCs w:val="19"/>
+        </w:rPr>
+        <w:t xml:space="preserve"> </w:t>
+      </w:r>
+      <w:proofErr w:type="spellStart"/>
+      <w:r>
+        <w:rPr>
+          <w:rFonts w:ascii="Consolas" w:hAnsi="Consolas" w:cs="Consolas"/>
+          <w:color w:val="000000"/>
+          <w:sz w:val="19"/>
+          <w:szCs w:val="19"/>
+        </w:rPr>
+        <w:t>CustomerID</w:t>
+      </w:r>
+      <w:proofErr w:type="spellEnd"/>
+      <w:r>
+        <w:rPr>
+          <w:rFonts w:ascii="Consolas" w:hAnsi="Consolas" w:cs="Consolas"/>
+          <w:color w:val="000000"/>
+          <w:sz w:val="19"/>
+          <w:szCs w:val="19"/>
+        </w:rPr>
+        <w:t xml:space="preserve"> </w:t>
+      </w:r>
+      <w:r>
+        <w:rPr>
+          <w:rFonts w:ascii="Consolas" w:hAnsi="Consolas" w:cs="Consolas"/>
+          <w:color w:val="808080"/>
+          <w:sz w:val="19"/>
+          <w:szCs w:val="19"/>
+        </w:rPr>
+        <w:t>=</w:t>
+      </w:r>
+      <w:r>
+        <w:rPr>
+          <w:rFonts w:ascii="Consolas" w:hAnsi="Consolas" w:cs="Consolas"/>
+          <w:color w:val="000000"/>
+          <w:sz w:val="19"/>
+          <w:szCs w:val="19"/>
+        </w:rPr>
+        <w:t xml:space="preserve"> @CustomerID</w:t>
+      </w:r>
+      <w:r>
+        <w:rPr>
+          <w:rFonts w:ascii="Consolas" w:hAnsi="Consolas" w:cs="Consolas"/>
+          <w:color w:val="808080"/>
+          <w:sz w:val="19"/>
+          <w:szCs w:val="19"/>
+        </w:rPr>
+        <w:t>))</w:t>
+      </w:r>
+    </w:p>
+    <w:p>
+      <w:pPr>
+        <w:autoSpaceDE w:val="0"/>
+        <w:autoSpaceDN w:val="0"/>
+        <w:adjustRightInd w:val="0"/>
+        <w:spacing w:after="0" w:line="240" w:lineRule="auto"/>
+        <w:rPr>
+          <w:rFonts w:ascii="Consolas" w:hAnsi="Consolas" w:cs="Consolas"/>
+          <w:color w:val="000000"/>
+          <w:sz w:val="19"/>
+          <w:szCs w:val="19"/>
+        </w:rPr>
+      </w:pPr>
+      <w:r>
+        <w:rPr>
+          <w:rFonts w:ascii="Consolas" w:hAnsi="Consolas" w:cs="Consolas"/>
+          <w:color w:val="000000"/>
+          <w:sz w:val="19"/>
+          <w:szCs w:val="19"/>
+        </w:rPr>
+        <w:tab/>
+      </w:r>
+      <w:r>
+        <w:rPr>
+          <w:rFonts w:ascii="Consolas" w:hAnsi="Consolas" w:cs="Consolas"/>
+          <w:color w:val="0000FF"/>
+          <w:sz w:val="19"/>
+          <w:szCs w:val="19"/>
+        </w:rPr>
+        <w:t>SELECT</w:t>
+      </w:r>
+      <w:r>
+        <w:rPr>
+          <w:rFonts w:ascii="Consolas" w:hAnsi="Consolas" w:cs="Consolas"/>
+          <w:color w:val="000000"/>
+          <w:sz w:val="19"/>
+          <w:szCs w:val="19"/>
+        </w:rPr>
+        <w:t xml:space="preserve"> @AvgFreight </w:t>
+      </w:r>
+      <w:r>
+        <w:rPr>
+          <w:rFonts w:ascii="Consolas" w:hAnsi="Consolas" w:cs="Consolas"/>
+          <w:color w:val="0000FF"/>
+          <w:sz w:val="19"/>
+          <w:szCs w:val="19"/>
+        </w:rPr>
+        <w:t>as</w:t>
+      </w:r>
+      <w:r>
+        <w:rPr>
+          <w:rFonts w:ascii="Consolas" w:hAnsi="Consolas" w:cs="Consolas"/>
+          <w:color w:val="000000"/>
+          <w:sz w:val="19"/>
+          <w:szCs w:val="19"/>
+        </w:rPr>
+        <w:t xml:space="preserve"> </w:t>
+      </w:r>
+      <w:proofErr w:type="spellStart"/>
+      <w:r>
+        <w:rPr>
+          <w:rFonts w:ascii="Consolas" w:hAnsi="Consolas" w:cs="Consolas"/>
+          <w:color w:val="000000"/>
+          <w:sz w:val="19"/>
+          <w:szCs w:val="19"/>
+        </w:rPr>
+        <w:t>AverageFreight</w:t>
+      </w:r>
+      <w:proofErr w:type="spellEnd"/>
+    </w:p>
+    <w:p>
+      <w:pPr>
+        <w:autoSpaceDE w:val="0"/>
+        <w:autoSpaceDN w:val="0"/>
+        <w:adjustRightInd w:val="0"/>
+        <w:spacing w:after="0" w:line="240" w:lineRule="auto"/>
+        <w:rPr>
+          <w:rFonts w:ascii="Consolas" w:hAnsi="Consolas" w:cs="Consolas"/>
+          <w:color w:val="000000"/>
+          <w:sz w:val="19"/>
+          <w:szCs w:val="19"/>
+        </w:rPr>
+      </w:pPr>
+      <w:r>
+        <w:rPr>
+          <w:rFonts w:ascii="Consolas" w:hAnsi="Consolas" w:cs="Consolas"/>
+          <w:color w:val="0000FF"/>
+          <w:sz w:val="19"/>
+          <w:szCs w:val="19"/>
+        </w:rPr>
+        <w:t>END</w:t>
+      </w:r>
+    </w:p>
+    <w:p>
+      <w:pPr>
+        <w:autoSpaceDE w:val="0"/>
+        <w:autoSpaceDN w:val="0"/>
+        <w:adjustRightInd w:val="0"/>
+        <w:spacing w:after="0" w:line="240" w:lineRule="auto"/>
+        <w:rPr>
+          <w:rFonts w:ascii="Consolas" w:hAnsi="Consolas" w:cs="Consolas"/>
+          <w:color w:val="000000"/>
+          <w:sz w:val="19"/>
+          <w:szCs w:val="19"/>
+        </w:rPr>
+      </w:pPr>
+    </w:p>
+    <w:p>
+      <w:pPr>
+        <w:autoSpaceDE w:val="0"/>
+        <w:autoSpaceDN w:val="0"/>
+        <w:adjustRightInd w:val="0"/>
+        <w:spacing w:after="0" w:line="240" w:lineRule="auto"/>
+        <w:rPr>
+          <w:rFonts w:ascii="Consolas" w:hAnsi="Consolas" w:cs="Consolas"/>
+          <w:color w:val="000000"/>
+          <w:sz w:val="19"/>
+          <w:szCs w:val="19"/>
+        </w:rPr>
+      </w:pPr>
+    </w:p>
+    <w:p>
+      <w:pPr>
+        <w:autoSpaceDE w:val="0"/>
+        <w:autoSpaceDN w:val="0"/>
+        <w:adjustRightInd w:val="0"/>
+        <w:spacing w:after="0" w:line="240" w:lineRule="auto"/>
+        <w:rPr>
+          <w:rFonts w:ascii="Consolas" w:hAnsi="Consolas" w:cs="Consolas"/>
+          <w:color w:val="000000"/>
+          <w:sz w:val="19"/>
+          <w:szCs w:val="19"/>
+        </w:rPr>
+      </w:pPr>
+    </w:p>
+    <w:p>
+      <w:pPr>
+        <w:autoSpaceDE w:val="0"/>
+        <w:autoSpaceDN w:val="0"/>
+        <w:adjustRightInd w:val="0"/>
+        <w:spacing w:after="0" w:line="240" w:lineRule="auto"/>
+        <w:rPr>
+          <w:rFonts w:ascii="Consolas" w:hAnsi="Consolas" w:cs="Consolas"/>
+          <w:color w:val="000000"/>
+          <w:sz w:val="19"/>
+          <w:szCs w:val="19"/>
+        </w:rPr>
+      </w:pPr>
+      <w:r>
+        <w:rPr>
+          <w:rFonts w:ascii="Consolas" w:hAnsi="Consolas" w:cs="Consolas"/>
+          <w:color w:val="0000FF"/>
+          <w:sz w:val="19"/>
+          <w:szCs w:val="19"/>
+        </w:rPr>
+        <w:t>alter</w:t>
+      </w:r>
+      <w:r>
+        <w:rPr>
+          <w:rFonts w:ascii="Consolas" w:hAnsi="Consolas" w:cs="Consolas"/>
+          <w:color w:val="000000"/>
+          <w:sz w:val="19"/>
+          <w:szCs w:val="19"/>
+        </w:rPr>
+        <w:t xml:space="preserve"> </w:t>
+      </w:r>
+      <w:r>
+        <w:rPr>
+          <w:rFonts w:ascii="Consolas" w:hAnsi="Consolas" w:cs="Consolas"/>
+          <w:color w:val="0000FF"/>
+          <w:sz w:val="19"/>
+          <w:szCs w:val="19"/>
+        </w:rPr>
+        <w:t>TRIGGER</w:t>
+      </w:r>
+      <w:r>
+        <w:rPr>
+          <w:rFonts w:ascii="Consolas" w:hAnsi="Consolas" w:cs="Consolas"/>
+          <w:color w:val="000000"/>
+          <w:sz w:val="19"/>
+          <w:szCs w:val="19"/>
+        </w:rPr>
+        <w:t xml:space="preserve"> </w:t>
+      </w:r>
+      <w:proofErr w:type="spellStart"/>
+      <w:r>
+        <w:rPr>
+          <w:rFonts w:ascii="Consolas" w:hAnsi="Consolas" w:cs="Consolas"/>
+          <w:color w:val="000000"/>
+          <w:sz w:val="19"/>
+          <w:szCs w:val="19"/>
+        </w:rPr>
+        <w:t>trForOrdersInsert</w:t>
+      </w:r>
+      <w:proofErr w:type="spellEnd"/>
+    </w:p>
+    <w:p>
+      <w:pPr>
+        <w:autoSpaceDE w:val="0"/>
+        <w:autoSpaceDN w:val="0"/>
+        <w:adjustRightInd w:val="0"/>
+        <w:spacing w:after="0" w:line="240" w:lineRule="auto"/>
+        <w:rPr>
+          <w:rFonts w:ascii="Consolas" w:hAnsi="Consolas" w:cs="Consolas"/>
+          <w:color w:val="000000"/>
+          <w:sz w:val="19"/>
+          <w:szCs w:val="19"/>
+        </w:rPr>
+      </w:pPr>
+      <w:r>
+        <w:rPr>
+          <w:rFonts w:ascii="Consolas" w:hAnsi="Consolas" w:cs="Consolas"/>
+          <w:color w:val="0000FF"/>
+          <w:sz w:val="19"/>
+          <w:szCs w:val="19"/>
+        </w:rPr>
+        <w:t>ON</w:t>
+      </w:r>
+      <w:r>
+        <w:rPr>
+          <w:rFonts w:ascii="Consolas" w:hAnsi="Consolas" w:cs="Consolas"/>
+          <w:color w:val="000000"/>
+          <w:sz w:val="19"/>
+          <w:szCs w:val="19"/>
+        </w:rPr>
+        <w:t xml:space="preserve"> Orders</w:t>
+      </w:r>
+    </w:p>
+    <w:p>
+      <w:pPr>
+        <w:autoSpaceDE w:val="0"/>
+        <w:autoSpaceDN w:val="0"/>
+        <w:adjustRightInd w:val="0"/>
+        <w:spacing w:after="0" w:line="240" w:lineRule="auto"/>
+        <w:rPr>
+          <w:rFonts w:ascii="Consolas" w:hAnsi="Consolas" w:cs="Consolas"/>
+          <w:color w:val="000000"/>
+          <w:sz w:val="19"/>
+          <w:szCs w:val="19"/>
+        </w:rPr>
+      </w:pPr>
+      <w:r>
+        <w:rPr>
+          <w:rFonts w:ascii="Consolas" w:hAnsi="Consolas" w:cs="Consolas"/>
+          <w:color w:val="0000FF"/>
+          <w:sz w:val="19"/>
+          <w:szCs w:val="19"/>
+        </w:rPr>
+        <w:t>FOR</w:t>
+      </w:r>
+      <w:r>
+        <w:rPr>
+          <w:rFonts w:ascii="Consolas" w:hAnsi="Consolas" w:cs="Consolas"/>
+          <w:color w:val="000000"/>
+          <w:sz w:val="19"/>
+          <w:szCs w:val="19"/>
+        </w:rPr>
+        <w:t xml:space="preserve"> </w:t>
+      </w:r>
+      <w:proofErr w:type="gramStart"/>
+      <w:r>
+        <w:rPr>
+          <w:rFonts w:ascii="Consolas" w:hAnsi="Consolas" w:cs="Consolas"/>
+          <w:color w:val="0000FF"/>
+          <w:sz w:val="19"/>
+          <w:szCs w:val="19"/>
+        </w:rPr>
+        <w:t>INSERT</w:t>
+      </w:r>
+      <w:r>
+        <w:rPr>
+          <w:rFonts w:ascii="Consolas" w:hAnsi="Consolas" w:cs="Consolas"/>
+          <w:color w:val="808080"/>
+          <w:sz w:val="19"/>
+          <w:szCs w:val="19"/>
+        </w:rPr>
+        <w:t>,</w:t>
+      </w:r>
+      <w:r>
+        <w:rPr>
+          <w:rFonts w:ascii="Consolas" w:hAnsi="Consolas" w:cs="Consolas"/>
+          <w:color w:val="FF00FF"/>
+          <w:sz w:val="19"/>
+          <w:szCs w:val="19"/>
+        </w:rPr>
+        <w:t>UPDATE</w:t>
+      </w:r>
+      <w:proofErr w:type="gramEnd"/>
+    </w:p>
+    <w:p>
+      <w:pPr>
+        <w:autoSpaceDE w:val="0"/>
+        <w:autoSpaceDN w:val="0"/>
+        <w:adjustRightInd w:val="0"/>
+        <w:spacing w:after="0" w:line="240" w:lineRule="auto"/>
+        <w:rPr>
+          <w:rFonts w:ascii="Consolas" w:hAnsi="Consolas" w:cs="Consolas"/>
+          <w:color w:val="000000"/>
+          <w:sz w:val="19"/>
+          <w:szCs w:val="19"/>
+        </w:rPr>
+      </w:pPr>
+      <w:r>
+        <w:rPr>
+          <w:rFonts w:ascii="Consolas" w:hAnsi="Consolas" w:cs="Consolas"/>
+          <w:color w:val="0000FF"/>
+          <w:sz w:val="19"/>
+          <w:szCs w:val="19"/>
+        </w:rPr>
+        <w:t>AS</w:t>
+      </w:r>
+    </w:p>
+    <w:p>
+      <w:pPr>
+        <w:autoSpaceDE w:val="0"/>
+        <w:autoSpaceDN w:val="0"/>
+        <w:adjustRightInd w:val="0"/>
+        <w:spacing w:after="0" w:line="240" w:lineRule="auto"/>
+        <w:rPr>
+          <w:rFonts w:ascii="Consolas" w:hAnsi="Consolas" w:cs="Consolas"/>
+          <w:color w:val="000000"/>
+          <w:sz w:val="19"/>
+          <w:szCs w:val="19"/>
+        </w:rPr>
+      </w:pPr>
+      <w:r>
+        <w:rPr>
+          <w:rFonts w:ascii="Consolas" w:hAnsi="Consolas" w:cs="Consolas"/>
+          <w:color w:val="0000FF"/>
+          <w:sz w:val="19"/>
+          <w:szCs w:val="19"/>
+        </w:rPr>
+        <w:t>BEGIN</w:t>
+      </w:r>
+    </w:p>
+    <w:p>
+      <w:pPr>
+        <w:autoSpaceDE w:val="0"/>
+        <w:autoSpaceDN w:val="0"/>
+        <w:adjustRightInd w:val="0"/>
+        <w:spacing w:after="0" w:line="240" w:lineRule="auto"/>
+        <w:rPr>
+          <w:rFonts w:ascii="Consolas" w:hAnsi="Consolas" w:cs="Consolas"/>
+          <w:color w:val="000000"/>
+          <w:sz w:val="19"/>
+          <w:szCs w:val="19"/>
+        </w:rPr>
+      </w:pPr>
+    </w:p>
+    <w:p>
+      <w:pPr>
+        <w:autoSpaceDE w:val="0"/>
+        <w:autoSpaceDN w:val="0"/>
+        <w:adjustRightInd w:val="0"/>
+        <w:spacing w:after="0" w:line="240" w:lineRule="auto"/>
+        <w:rPr>
+          <w:rFonts w:ascii="Consolas" w:hAnsi="Consolas" w:cs="Consolas"/>
+          <w:color w:val="000000"/>
+          <w:sz w:val="19"/>
+          <w:szCs w:val="19"/>
+        </w:rPr>
+      </w:pPr>
+      <w:r>
+        <w:rPr>
+          <w:rFonts w:ascii="Consolas" w:hAnsi="Consolas" w:cs="Consolas"/>
+          <w:color w:val="000000"/>
+          <w:sz w:val="19"/>
+          <w:szCs w:val="19"/>
+        </w:rPr>
+        <w:tab/>
+      </w:r>
+      <w:r>
+        <w:rPr>
+          <w:rFonts w:ascii="Consolas" w:hAnsi="Consolas" w:cs="Consolas"/>
+          <w:color w:val="0000FF"/>
+          <w:sz w:val="19"/>
+          <w:szCs w:val="19"/>
+        </w:rPr>
+        <w:t>DECLARE</w:t>
+      </w:r>
+      <w:r>
+        <w:rPr>
+          <w:rFonts w:ascii="Consolas" w:hAnsi="Consolas" w:cs="Consolas"/>
+          <w:color w:val="000000"/>
+          <w:sz w:val="19"/>
+          <w:szCs w:val="19"/>
+        </w:rPr>
+        <w:t xml:space="preserve"> @ID </w:t>
+      </w:r>
+      <w:proofErr w:type="spellStart"/>
+      <w:proofErr w:type="gramStart"/>
+      <w:r>
+        <w:rPr>
+          <w:rFonts w:ascii="Consolas" w:hAnsi="Consolas" w:cs="Consolas"/>
+          <w:color w:val="0000FF"/>
+          <w:sz w:val="19"/>
+          <w:szCs w:val="19"/>
+        </w:rPr>
+        <w:t>nvarchar</w:t>
+      </w:r>
+      <w:proofErr w:type="spellEnd"/>
+      <w:r>
+        <w:rPr>
+          <w:rFonts w:ascii="Consolas" w:hAnsi="Consolas" w:cs="Consolas"/>
+          <w:color w:val="808080"/>
+          <w:sz w:val="19"/>
+          <w:szCs w:val="19"/>
+        </w:rPr>
+        <w:t>(</w:t>
+      </w:r>
+      <w:proofErr w:type="gramEnd"/>
+      <w:r>
+        <w:rPr>
+          <w:rFonts w:ascii="Consolas" w:hAnsi="Consolas" w:cs="Consolas"/>
+          <w:color w:val="000000"/>
+          <w:sz w:val="19"/>
+          <w:szCs w:val="19"/>
+        </w:rPr>
+        <w:t>50</w:t>
+      </w:r>
+      <w:r>
+        <w:rPr>
+          <w:rFonts w:ascii="Consolas" w:hAnsi="Consolas" w:cs="Consolas"/>
+          <w:color w:val="808080"/>
+          <w:sz w:val="19"/>
+          <w:szCs w:val="19"/>
+        </w:rPr>
+        <w:t>)</w:t>
+      </w:r>
+    </w:p>
+    <w:p>
+      <w:pPr>
+        <w:autoSpaceDE w:val="0"/>
+        <w:autoSpaceDN w:val="0"/>
+        <w:adjustRightInd w:val="0"/>
+        <w:spacing w:after="0" w:line="240" w:lineRule="auto"/>
+        <w:rPr>
+          <w:rFonts w:ascii="Consolas" w:hAnsi="Consolas" w:cs="Consolas"/>
+          <w:color w:val="000000"/>
+          <w:sz w:val="19"/>
+          <w:szCs w:val="19"/>
+        </w:rPr>
+      </w:pPr>
+      <w:r>
+        <w:rPr>
+          <w:rFonts w:ascii="Consolas" w:hAnsi="Consolas" w:cs="Consolas"/>
+          <w:color w:val="000000"/>
+          <w:sz w:val="19"/>
+          <w:szCs w:val="19"/>
+        </w:rPr>
+        <w:tab/>
+      </w:r>
+      <w:r>
+        <w:rPr>
+          <w:rFonts w:ascii="Consolas" w:hAnsi="Consolas" w:cs="Consolas"/>
+          <w:color w:val="0000FF"/>
+          <w:sz w:val="19"/>
+          <w:szCs w:val="19"/>
+        </w:rPr>
+        <w:t>DECLARE</w:t>
+      </w:r>
+      <w:r>
+        <w:rPr>
+          <w:rFonts w:ascii="Consolas" w:hAnsi="Consolas" w:cs="Consolas"/>
+          <w:color w:val="000000"/>
+          <w:sz w:val="19"/>
+          <w:szCs w:val="19"/>
+        </w:rPr>
+        <w:t xml:space="preserve"> @Freight </w:t>
+      </w:r>
+      <w:r>
+        <w:rPr>
+          <w:rFonts w:ascii="Consolas" w:hAnsi="Consolas" w:cs="Consolas"/>
+          <w:color w:val="0000FF"/>
+          <w:sz w:val="19"/>
+          <w:szCs w:val="19"/>
+        </w:rPr>
+        <w:t>money</w:t>
+      </w:r>
+    </w:p>
+    <w:p>
+      <w:pPr>
+        <w:autoSpaceDE w:val="0"/>
+        <w:autoSpaceDN w:val="0"/>
+        <w:adjustRightInd w:val="0"/>
+        <w:spacing w:after="0" w:line="240" w:lineRule="auto"/>
+        <w:rPr>
+          <w:rFonts w:ascii="Consolas" w:hAnsi="Consolas" w:cs="Consolas"/>
+          <w:color w:val="000000"/>
+          <w:sz w:val="19"/>
+          <w:szCs w:val="19"/>
+        </w:rPr>
+      </w:pPr>
+      <w:r>
+        <w:rPr>
+          <w:rFonts w:ascii="Consolas" w:hAnsi="Consolas" w:cs="Consolas"/>
+          <w:color w:val="000000"/>
+          <w:sz w:val="19"/>
+          <w:szCs w:val="19"/>
+        </w:rPr>
+        <w:tab/>
+      </w:r>
+      <w:r>
+        <w:rPr>
+          <w:rFonts w:ascii="Consolas" w:hAnsi="Consolas" w:cs="Consolas"/>
+          <w:color w:val="0000FF"/>
+          <w:sz w:val="19"/>
+          <w:szCs w:val="19"/>
+        </w:rPr>
+        <w:t>DECLARE</w:t>
+      </w:r>
+      <w:r>
+        <w:rPr>
+          <w:rFonts w:ascii="Consolas" w:hAnsi="Consolas" w:cs="Consolas"/>
+          <w:color w:val="000000"/>
+          <w:sz w:val="19"/>
+          <w:szCs w:val="19"/>
+        </w:rPr>
+        <w:t xml:space="preserve"> @AvgFreight </w:t>
+      </w:r>
+      <w:r>
+        <w:rPr>
+          <w:rFonts w:ascii="Consolas" w:hAnsi="Consolas" w:cs="Consolas"/>
+          <w:color w:val="0000FF"/>
+          <w:sz w:val="19"/>
+          <w:szCs w:val="19"/>
+        </w:rPr>
+        <w:t>money</w:t>
+      </w:r>
+    </w:p>
+    <w:p>
+      <w:pPr>
+        <w:autoSpaceDE w:val="0"/>
+        <w:autoSpaceDN w:val="0"/>
+        <w:adjustRightInd w:val="0"/>
+        <w:spacing w:after="0" w:line="240" w:lineRule="auto"/>
+        <w:rPr>
+          <w:rFonts w:ascii="Consolas" w:hAnsi="Consolas" w:cs="Consolas"/>
+          <w:color w:val="000000"/>
+          <w:sz w:val="19"/>
+          <w:szCs w:val="19"/>
+        </w:rPr>
+      </w:pPr>
+      <w:r>
+        <w:rPr>
+          <w:rFonts w:ascii="Consolas" w:hAnsi="Consolas" w:cs="Consolas"/>
+          <w:color w:val="000000"/>
+          <w:sz w:val="19"/>
+          <w:szCs w:val="19"/>
+        </w:rPr>
+        <w:tab/>
+      </w:r>
+      <w:r>
+        <w:rPr>
+          <w:rFonts w:ascii="Consolas" w:hAnsi="Consolas" w:cs="Consolas"/>
+          <w:color w:val="0000FF"/>
+          <w:sz w:val="19"/>
+          <w:szCs w:val="19"/>
+        </w:rPr>
+        <w:t>SELECT</w:t>
+      </w:r>
+      <w:r>
+        <w:rPr>
+          <w:rFonts w:ascii="Consolas" w:hAnsi="Consolas" w:cs="Consolas"/>
+          <w:color w:val="000000"/>
+          <w:sz w:val="19"/>
+          <w:szCs w:val="19"/>
+        </w:rPr>
+        <w:t xml:space="preserve"> @ID </w:t>
+      </w:r>
+      <w:r>
+        <w:rPr>
+          <w:rFonts w:ascii="Consolas" w:hAnsi="Consolas" w:cs="Consolas"/>
+          <w:color w:val="808080"/>
+          <w:sz w:val="19"/>
+          <w:szCs w:val="19"/>
+        </w:rPr>
+        <w:t>=</w:t>
+      </w:r>
+      <w:r>
+        <w:rPr>
+          <w:rFonts w:ascii="Consolas" w:hAnsi="Consolas" w:cs="Consolas"/>
+          <w:color w:val="000000"/>
+          <w:sz w:val="19"/>
+          <w:szCs w:val="19"/>
+        </w:rPr>
+        <w:t xml:space="preserve"> </w:t>
+      </w:r>
+      <w:proofErr w:type="spellStart"/>
+      <w:r>
+        <w:rPr>
+          <w:rFonts w:ascii="Consolas" w:hAnsi="Consolas" w:cs="Consolas"/>
+          <w:color w:val="000000"/>
+          <w:sz w:val="19"/>
+          <w:szCs w:val="19"/>
+        </w:rPr>
+        <w:t>CustomerID</w:t>
+      </w:r>
+      <w:proofErr w:type="spellEnd"/>
+      <w:r>
+        <w:rPr>
+          <w:rFonts w:ascii="Consolas" w:hAnsi="Consolas" w:cs="Consolas"/>
+          <w:color w:val="000000"/>
+          <w:sz w:val="19"/>
+          <w:szCs w:val="19"/>
+        </w:rPr>
+        <w:t xml:space="preserve"> </w:t>
+      </w:r>
+      <w:r>
+        <w:rPr>
+          <w:rFonts w:ascii="Consolas" w:hAnsi="Consolas" w:cs="Consolas"/>
+          <w:color w:val="0000FF"/>
+          <w:sz w:val="19"/>
+          <w:szCs w:val="19"/>
+        </w:rPr>
+        <w:t>FROM</w:t>
+      </w:r>
+      <w:r>
+        <w:rPr>
+          <w:rFonts w:ascii="Consolas" w:hAnsi="Consolas" w:cs="Consolas"/>
+          <w:color w:val="000000"/>
+          <w:sz w:val="19"/>
+          <w:szCs w:val="19"/>
+        </w:rPr>
+        <w:t xml:space="preserve"> inserted</w:t>
+      </w:r>
+    </w:p>
+    <w:p>
+      <w:pPr>
+        <w:autoSpaceDE w:val="0"/>
+        <w:autoSpaceDN w:val="0"/>
+        <w:adjustRightInd w:val="0"/>
+        <w:spacing w:after="0" w:line="240" w:lineRule="auto"/>
+        <w:rPr>
+          <w:rFonts w:ascii="Consolas" w:hAnsi="Consolas" w:cs="Consolas"/>
+          <w:color w:val="000000"/>
+          <w:sz w:val="19"/>
+          <w:szCs w:val="19"/>
+        </w:rPr>
+      </w:pPr>
+      <w:r>
+        <w:rPr>
+          <w:rFonts w:ascii="Consolas" w:hAnsi="Consolas" w:cs="Consolas"/>
+          <w:color w:val="000000"/>
+          <w:sz w:val="19"/>
+          <w:szCs w:val="19"/>
+        </w:rPr>
+        <w:tab/>
+      </w:r>
+      <w:r>
+        <w:rPr>
+          <w:rFonts w:ascii="Consolas" w:hAnsi="Consolas" w:cs="Consolas"/>
+          <w:color w:val="0000FF"/>
+          <w:sz w:val="19"/>
+          <w:szCs w:val="19"/>
+        </w:rPr>
+        <w:t>SELECT</w:t>
+      </w:r>
+      <w:r>
+        <w:rPr>
+          <w:rFonts w:ascii="Consolas" w:hAnsi="Consolas" w:cs="Consolas"/>
+          <w:color w:val="000000"/>
+          <w:sz w:val="19"/>
+          <w:szCs w:val="19"/>
+        </w:rPr>
+        <w:t xml:space="preserve"> @Freight </w:t>
+      </w:r>
+      <w:r>
+        <w:rPr>
+          <w:rFonts w:ascii="Consolas" w:hAnsi="Consolas" w:cs="Consolas"/>
+          <w:color w:val="808080"/>
+          <w:sz w:val="19"/>
+          <w:szCs w:val="19"/>
+        </w:rPr>
+        <w:t>=</w:t>
+      </w:r>
+      <w:r>
+        <w:rPr>
+          <w:rFonts w:ascii="Consolas" w:hAnsi="Consolas" w:cs="Consolas"/>
+          <w:color w:val="000000"/>
+          <w:sz w:val="19"/>
+          <w:szCs w:val="19"/>
+        </w:rPr>
+        <w:t xml:space="preserve"> Freight </w:t>
+      </w:r>
+      <w:r>
+        <w:rPr>
+          <w:rFonts w:ascii="Consolas" w:hAnsi="Consolas" w:cs="Consolas"/>
+          <w:color w:val="0000FF"/>
+          <w:sz w:val="19"/>
+          <w:szCs w:val="19"/>
+        </w:rPr>
+        <w:t>FROM</w:t>
+      </w:r>
+      <w:r>
+        <w:rPr>
+          <w:rFonts w:ascii="Consolas" w:hAnsi="Consolas" w:cs="Consolas"/>
+          <w:color w:val="000000"/>
+          <w:sz w:val="19"/>
+          <w:szCs w:val="19"/>
+        </w:rPr>
+        <w:t xml:space="preserve"> inserted</w:t>
+      </w:r>
+    </w:p>
+    <w:p>
+      <w:pPr>
+        <w:autoSpaceDE w:val="0"/>
+        <w:autoSpaceDN w:val="0"/>
+        <w:adjustRightInd w:val="0"/>
+        <w:spacing w:after="0" w:line="240" w:lineRule="auto"/>
+        <w:rPr>
+          <w:rFonts w:ascii="Consolas" w:hAnsi="Consolas" w:cs="Consolas"/>
+          <w:color w:val="000000"/>
+          <w:sz w:val="19"/>
+          <w:szCs w:val="19"/>
+        </w:rPr>
+      </w:pPr>
+    </w:p>
+    <w:p>
+      <w:pPr>
+        <w:autoSpaceDE w:val="0"/>
+        <w:autoSpaceDN w:val="0"/>
+        <w:adjustRightInd w:val="0"/>
+        <w:spacing w:after="0" w:line="240" w:lineRule="auto"/>
+        <w:rPr>
+          <w:rFonts w:ascii="Consolas" w:hAnsi="Consolas" w:cs="Consolas"/>
+          <w:color w:val="000000"/>
+          <w:sz w:val="19"/>
+          <w:szCs w:val="19"/>
+        </w:rPr>
+      </w:pPr>
+      <w:r>
+        <w:rPr>
+          <w:rFonts w:ascii="Consolas" w:hAnsi="Consolas" w:cs="Consolas"/>
+          <w:color w:val="000000"/>
+          <w:sz w:val="19"/>
+          <w:szCs w:val="19"/>
+        </w:rPr>
+        <w:tab/>
+      </w:r>
+      <w:r>
+        <w:rPr>
+          <w:rFonts w:ascii="Consolas" w:hAnsi="Consolas" w:cs="Consolas"/>
+          <w:color w:val="0000FF"/>
+          <w:sz w:val="19"/>
+          <w:szCs w:val="19"/>
+        </w:rPr>
+        <w:t>EXEC</w:t>
+      </w:r>
+      <w:r>
+        <w:rPr>
+          <w:rFonts w:ascii="Consolas" w:hAnsi="Consolas" w:cs="Consolas"/>
+          <w:color w:val="000000"/>
+          <w:sz w:val="19"/>
+          <w:szCs w:val="19"/>
+        </w:rPr>
+        <w:t xml:space="preserve"> </w:t>
+      </w:r>
+      <w:proofErr w:type="spellStart"/>
+      <w:r>
+        <w:rPr>
+          <w:rFonts w:ascii="Consolas" w:hAnsi="Consolas" w:cs="Consolas"/>
+          <w:color w:val="000000"/>
+          <w:sz w:val="19"/>
+          <w:szCs w:val="19"/>
+        </w:rPr>
+        <w:t>spAverageFreight</w:t>
+      </w:r>
+      <w:proofErr w:type="spellEnd"/>
+      <w:r>
+        <w:rPr>
+          <w:rFonts w:ascii="Consolas" w:hAnsi="Consolas" w:cs="Consolas"/>
+          <w:color w:val="0000FF"/>
+          <w:sz w:val="19"/>
+          <w:szCs w:val="19"/>
+        </w:rPr>
+        <w:t xml:space="preserve"> </w:t>
+      </w:r>
+      <w:r>
+        <w:rPr>
+          <w:rFonts w:ascii="Consolas" w:hAnsi="Consolas" w:cs="Consolas"/>
+          <w:color w:val="000000"/>
+          <w:sz w:val="19"/>
+          <w:szCs w:val="19"/>
+        </w:rPr>
+        <w:t>@</w:t>
+      </w:r>
+      <w:proofErr w:type="gramStart"/>
+      <w:r>
+        <w:rPr>
+          <w:rFonts w:ascii="Consolas" w:hAnsi="Consolas" w:cs="Consolas"/>
+          <w:color w:val="000000"/>
+          <w:sz w:val="19"/>
+          <w:szCs w:val="19"/>
+        </w:rPr>
+        <w:t>ID</w:t>
+      </w:r>
+      <w:r>
+        <w:rPr>
+          <w:rFonts w:ascii="Consolas" w:hAnsi="Consolas" w:cs="Consolas"/>
+          <w:color w:val="808080"/>
+          <w:sz w:val="19"/>
+          <w:szCs w:val="19"/>
+        </w:rPr>
+        <w:t>,</w:t>
+      </w:r>
+      <w:r>
+        <w:rPr>
+          <w:rFonts w:ascii="Consolas" w:hAnsi="Consolas" w:cs="Consolas"/>
+          <w:color w:val="000000"/>
+          <w:sz w:val="19"/>
+          <w:szCs w:val="19"/>
+        </w:rPr>
+        <w:t>@</w:t>
+      </w:r>
+      <w:proofErr w:type="gramEnd"/>
+      <w:r>
+        <w:rPr>
+          <w:rFonts w:ascii="Consolas" w:hAnsi="Consolas" w:cs="Consolas"/>
+          <w:color w:val="000000"/>
+          <w:sz w:val="19"/>
+          <w:szCs w:val="19"/>
+        </w:rPr>
+        <w:t xml:space="preserve">AvgFreight </w:t>
+      </w:r>
+      <w:r>
+        <w:rPr>
+          <w:rFonts w:ascii="Consolas" w:hAnsi="Consolas" w:cs="Consolas"/>
+          <w:color w:val="0000FF"/>
+          <w:sz w:val="19"/>
+          <w:szCs w:val="19"/>
+        </w:rPr>
+        <w:t>OUTPUT</w:t>
+      </w:r>
+    </w:p>
+    <w:p>
+      <w:pPr>
+        <w:autoSpaceDE w:val="0"/>
+        <w:autoSpaceDN w:val="0"/>
+        <w:adjustRightInd w:val="0"/>
+        <w:spacing w:after="0" w:line="240" w:lineRule="auto"/>
+        <w:rPr>
+          <w:rFonts w:ascii="Consolas" w:hAnsi="Consolas" w:cs="Consolas"/>
+          <w:color w:val="000000"/>
+          <w:sz w:val="19"/>
+          <w:szCs w:val="19"/>
+        </w:rPr>
+      </w:pPr>
+    </w:p>
+    <w:p>
+      <w:pPr>
+        <w:autoSpaceDE w:val="0"/>
+        <w:autoSpaceDN w:val="0"/>
+        <w:adjustRightInd w:val="0"/>
+        <w:spacing w:after="0" w:line="240" w:lineRule="auto"/>
+        <w:rPr>
+          <w:rFonts w:ascii="Consolas" w:hAnsi="Consolas" w:cs="Consolas"/>
+          <w:color w:val="000000"/>
+          <w:sz w:val="19"/>
+          <w:szCs w:val="19"/>
+        </w:rPr>
+      </w:pPr>
+      <w:r>
+        <w:rPr>
+          <w:rFonts w:ascii="Consolas" w:hAnsi="Consolas" w:cs="Consolas"/>
+          <w:color w:val="000000"/>
+          <w:sz w:val="19"/>
+          <w:szCs w:val="19"/>
+        </w:rPr>
+        <w:tab/>
+      </w:r>
+      <w:r>
+        <w:rPr>
+          <w:rFonts w:ascii="Consolas" w:hAnsi="Consolas" w:cs="Consolas"/>
+          <w:color w:val="000000"/>
+          <w:sz w:val="19"/>
+          <w:szCs w:val="19"/>
+        </w:rPr>
+        <w:tab/>
+      </w:r>
+      <w:r>
+        <w:rPr>
+          <w:rFonts w:ascii="Consolas" w:hAnsi="Consolas" w:cs="Consolas"/>
+          <w:color w:val="0000FF"/>
+          <w:sz w:val="19"/>
+          <w:szCs w:val="19"/>
+        </w:rPr>
+        <w:t>IF</w:t>
+      </w:r>
+      <w:r>
+        <w:rPr>
+          <w:rFonts w:ascii="Consolas" w:hAnsi="Consolas" w:cs="Consolas"/>
+          <w:color w:val="000000"/>
+          <w:sz w:val="19"/>
+          <w:szCs w:val="19"/>
+        </w:rPr>
+        <w:t xml:space="preserve"> @Freight </w:t>
+      </w:r>
+      <w:r>
+        <w:rPr>
+          <w:rFonts w:ascii="Consolas" w:hAnsi="Consolas" w:cs="Consolas"/>
+          <w:color w:val="808080"/>
+          <w:sz w:val="19"/>
+          <w:szCs w:val="19"/>
+        </w:rPr>
+        <w:t>&gt;</w:t>
+      </w:r>
+      <w:r>
+        <w:rPr>
+          <w:rFonts w:ascii="Consolas" w:hAnsi="Consolas" w:cs="Consolas"/>
+          <w:color w:val="000000"/>
+          <w:sz w:val="19"/>
+          <w:szCs w:val="19"/>
+        </w:rPr>
+        <w:t xml:space="preserve"> @AvgFreight</w:t>
+      </w:r>
+    </w:p>
+    <w:p>
+      <w:pPr>
+        <w:autoSpaceDE w:val="0"/>
+        <w:autoSpaceDN w:val="0"/>
+        <w:adjustRightInd w:val="0"/>
+        <w:spacing w:after="0" w:line="240" w:lineRule="auto"/>
+        <w:rPr>
+          <w:rFonts w:ascii="Consolas" w:hAnsi="Consolas" w:cs="Consolas"/>
+          <w:color w:val="000000"/>
+          <w:sz w:val="19"/>
+          <w:szCs w:val="19"/>
+        </w:rPr>
+      </w:pPr>
+      <w:r>
+        <w:rPr>
+          <w:rFonts w:ascii="Consolas" w:hAnsi="Consolas" w:cs="Consolas"/>
+          <w:color w:val="000000"/>
+          <w:sz w:val="19"/>
+          <w:szCs w:val="19"/>
+        </w:rPr>
+        <w:tab/>
+      </w:r>
+      <w:r>
+        <w:rPr>
+          <w:rFonts w:ascii="Consolas" w:hAnsi="Consolas" w:cs="Consolas"/>
+          <w:color w:val="000000"/>
+          <w:sz w:val="19"/>
+          <w:szCs w:val="19"/>
+        </w:rPr>
+        <w:tab/>
+      </w:r>
+      <w:r>
+        <w:rPr>
+          <w:rFonts w:ascii="Consolas" w:hAnsi="Consolas" w:cs="Consolas"/>
+          <w:color w:val="0000FF"/>
+          <w:sz w:val="19"/>
+          <w:szCs w:val="19"/>
+        </w:rPr>
+        <w:t>BEGIN</w:t>
+      </w:r>
+    </w:p>
+    <w:p>
+      <w:pPr>
+        <w:autoSpaceDE w:val="0"/>
+        <w:autoSpaceDN w:val="0"/>
+        <w:adjustRightInd w:val="0"/>
+        <w:spacing w:after="0" w:line="240" w:lineRule="auto"/>
+        <w:rPr>
+          <w:rFonts w:ascii="Consolas" w:hAnsi="Consolas" w:cs="Consolas"/>
+          <w:color w:val="000000"/>
+          <w:sz w:val="19"/>
+          <w:szCs w:val="19"/>
+        </w:rPr>
+      </w:pPr>
+      <w:r>
+        <w:rPr>
+          <w:rFonts w:ascii="Consolas" w:hAnsi="Consolas" w:cs="Consolas"/>
+          <w:color w:val="000000"/>
+          <w:sz w:val="19"/>
+          <w:szCs w:val="19"/>
+        </w:rPr>
+        <w:tab/>
+      </w:r>
+      <w:r>
+        <w:rPr>
+          <w:rFonts w:ascii="Consolas" w:hAnsi="Consolas" w:cs="Consolas"/>
+          <w:color w:val="000000"/>
+          <w:sz w:val="19"/>
+          <w:szCs w:val="19"/>
+        </w:rPr>
+        <w:tab/>
+      </w:r>
+      <w:r>
+        <w:rPr>
+          <w:rFonts w:ascii="Consolas" w:hAnsi="Consolas" w:cs="Consolas"/>
+          <w:color w:val="000000"/>
+          <w:sz w:val="19"/>
+          <w:szCs w:val="19"/>
+        </w:rPr>
+        <w:tab/>
+      </w:r>
+      <w:r>
+        <w:rPr>
+          <w:rFonts w:ascii="Consolas" w:hAnsi="Consolas" w:cs="Consolas"/>
+          <w:color w:val="0000FF"/>
+          <w:sz w:val="19"/>
+          <w:szCs w:val="19"/>
+        </w:rPr>
+        <w:t>PRINT</w:t>
+      </w:r>
+      <w:r>
+        <w:rPr>
+          <w:rFonts w:ascii="Consolas" w:hAnsi="Consolas" w:cs="Consolas"/>
+          <w:color w:val="000000"/>
+          <w:sz w:val="19"/>
+          <w:szCs w:val="19"/>
+        </w:rPr>
+        <w:t xml:space="preserve"> </w:t>
+      </w:r>
+      <w:r>
+        <w:rPr>
+          <w:rFonts w:ascii="Consolas" w:hAnsi="Consolas" w:cs="Consolas"/>
+          <w:color w:val="FF0000"/>
+          <w:sz w:val="19"/>
+          <w:szCs w:val="19"/>
+        </w:rPr>
+        <w:t>'Freight Greater Than Average Freight'</w:t>
+      </w:r>
+    </w:p>
+    <w:p>
+      <w:pPr>
+        <w:autoSpaceDE w:val="0"/>
+        <w:autoSpaceDN w:val="0"/>
+        <w:adjustRightInd w:val="0"/>
+        <w:spacing w:after="0" w:line="240" w:lineRule="auto"/>
+        <w:rPr>
+          <w:rFonts w:ascii="Consolas" w:hAnsi="Consolas" w:cs="Consolas"/>
+          <w:color w:val="000000"/>
+          <w:sz w:val="19"/>
+          <w:szCs w:val="19"/>
+        </w:rPr>
+      </w:pPr>
+      <w:r>
+        <w:rPr>
+          <w:rFonts w:ascii="Consolas" w:hAnsi="Consolas" w:cs="Consolas"/>
+          <w:color w:val="000000"/>
+          <w:sz w:val="19"/>
+          <w:szCs w:val="19"/>
+        </w:rPr>
+        <w:tab/>
+      </w:r>
+      <w:r>
+        <w:rPr>
+          <w:rFonts w:ascii="Consolas" w:hAnsi="Consolas" w:cs="Consolas"/>
+          <w:color w:val="000000"/>
+          <w:sz w:val="19"/>
+          <w:szCs w:val="19"/>
+        </w:rPr>
+        <w:tab/>
+      </w:r>
+      <w:r>
+        <w:rPr>
+          <w:rFonts w:ascii="Consolas" w:hAnsi="Consolas" w:cs="Consolas"/>
+          <w:color w:val="000000"/>
+          <w:sz w:val="19"/>
+          <w:szCs w:val="19"/>
+        </w:rPr>
+        <w:tab/>
+      </w:r>
+      <w:r>
+        <w:rPr>
+          <w:rFonts w:ascii="Consolas" w:hAnsi="Consolas" w:cs="Consolas"/>
+          <w:color w:val="0000FF"/>
+          <w:sz w:val="19"/>
+          <w:szCs w:val="19"/>
+        </w:rPr>
+        <w:t>ROLLBACK</w:t>
+      </w:r>
+      <w:r>
+        <w:rPr>
+          <w:rFonts w:ascii="Consolas" w:hAnsi="Consolas" w:cs="Consolas"/>
+          <w:color w:val="000000"/>
+          <w:sz w:val="19"/>
+          <w:szCs w:val="19"/>
+        </w:rPr>
+        <w:t xml:space="preserve"> </w:t>
+      </w:r>
+      <w:r>
+        <w:rPr>
+          <w:rFonts w:ascii="Consolas" w:hAnsi="Consolas" w:cs="Consolas"/>
+          <w:color w:val="0000FF"/>
+          <w:sz w:val="19"/>
+          <w:szCs w:val="19"/>
+        </w:rPr>
+        <w:t>TRANSACTION</w:t>
+      </w:r>
+    </w:p>
+    <w:p>
+      <w:pPr>
+        <w:autoSpaceDE w:val="0"/>
+        <w:autoSpaceDN w:val="0"/>
+        <w:adjustRightInd w:val="0"/>
+        <w:spacing w:after="0" w:line="240" w:lineRule="auto"/>
+        <w:rPr>
+          <w:rFonts w:ascii="Consolas" w:hAnsi="Consolas" w:cs="Consolas"/>
+          <w:color w:val="000000"/>
+          <w:sz w:val="19"/>
+          <w:szCs w:val="19"/>
+        </w:rPr>
+      </w:pPr>
+      <w:r>
+        <w:rPr>
+          <w:rFonts w:ascii="Consolas" w:hAnsi="Consolas" w:cs="Consolas"/>
+          <w:color w:val="000000"/>
+          <w:sz w:val="19"/>
+          <w:szCs w:val="19"/>
+        </w:rPr>
+        <w:tab/>
+      </w:r>
+      <w:r>
+        <w:rPr>
+          <w:rFonts w:ascii="Consolas" w:hAnsi="Consolas" w:cs="Consolas"/>
+          <w:color w:val="000000"/>
+          <w:sz w:val="19"/>
+          <w:szCs w:val="19"/>
+        </w:rPr>
+        <w:tab/>
+      </w:r>
+      <w:r>
+        <w:rPr>
+          <w:rFonts w:ascii="Consolas" w:hAnsi="Consolas" w:cs="Consolas"/>
+          <w:color w:val="0000FF"/>
+          <w:sz w:val="19"/>
+          <w:szCs w:val="19"/>
+        </w:rPr>
+        <w:t>END</w:t>
+      </w:r>
+    </w:p>
+    <w:p>
+      <w:pPr>
+        <w:autoSpaceDE w:val="0"/>
+        <w:autoSpaceDN w:val="0"/>
+        <w:adjustRightInd w:val="0"/>
+        <w:spacing w:after="0" w:line="240" w:lineRule="auto"/>
+        <w:rPr>
+          <w:rFonts w:ascii="Consolas" w:hAnsi="Consolas" w:cs="Consolas"/>
+          <w:color w:val="000000"/>
+          <w:sz w:val="19"/>
+          <w:szCs w:val="19"/>
+        </w:rPr>
+      </w:pPr>
+    </w:p>
+    <w:p>
+      <w:pPr>
+        <w:autoSpaceDE w:val="0"/>
+        <w:autoSpaceDN w:val="0"/>
+        <w:adjustRightInd w:val="0"/>
+        <w:spacing w:after="0" w:line="240" w:lineRule="auto"/>
+        <w:rPr>
+          <w:rFonts w:ascii="Consolas" w:hAnsi="Consolas" w:cs="Consolas"/>
+          <w:color w:val="000000"/>
+          <w:sz w:val="19"/>
+          <w:szCs w:val="19"/>
+        </w:rPr>
+      </w:pPr>
+      <w:r>
+        <w:rPr>
+          <w:rFonts w:ascii="Consolas" w:hAnsi="Consolas" w:cs="Consolas"/>
+          <w:color w:val="0000FF"/>
+          <w:sz w:val="19"/>
+          <w:szCs w:val="19"/>
+        </w:rPr>
+        <w:t>END</w:t>
+      </w:r>
+    </w:p>
+    <w:p>
+      <w:pPr>
+        <w:autoSpaceDE w:val="0"/>
+        <w:autoSpaceDN w:val="0"/>
+        <w:adjustRightInd w:val="0"/>
+        <w:spacing w:after="0" w:line="240" w:lineRule="auto"/>
+        <w:rPr>
+          <w:rFonts w:ascii="Consolas" w:hAnsi="Consolas" w:cs="Consolas"/>
+          <w:color w:val="000000"/>
+          <w:sz w:val="19"/>
+          <w:szCs w:val="19"/>
+        </w:rPr>
+      </w:pPr>
+    </w:p>
+    <w:p>
+      <w:pPr>
+        <w:autoSpaceDE w:val="0"/>
+        <w:autoSpaceDN w:val="0"/>
+        <w:adjustRightInd w:val="0"/>
+        <w:spacing w:after="0" w:line="240" w:lineRule="auto"/>
+        <w:rPr>
+          <w:rFonts w:ascii="Consolas" w:hAnsi="Consolas" w:cs="Consolas"/>
+          <w:color w:val="000000"/>
+          <w:sz w:val="19"/>
+          <w:szCs w:val="19"/>
+        </w:rPr>
+      </w:pPr>
+      <w:r>
+        <w:rPr>
+          <w:rFonts w:ascii="Consolas" w:hAnsi="Consolas" w:cs="Consolas"/>
+          <w:color w:val="0000FF"/>
+          <w:sz w:val="19"/>
+          <w:szCs w:val="19"/>
+        </w:rPr>
+        <w:t>SELECT</w:t>
+      </w:r>
+      <w:r>
+        <w:rPr>
+          <w:rFonts w:ascii="Consolas" w:hAnsi="Consolas" w:cs="Consolas"/>
+          <w:color w:val="000000"/>
+          <w:sz w:val="19"/>
+          <w:szCs w:val="19"/>
+        </w:rPr>
+        <w:t xml:space="preserve"> </w:t>
+      </w:r>
+      <w:r>
+        <w:rPr>
+          <w:rFonts w:ascii="Consolas" w:hAnsi="Consolas" w:cs="Consolas"/>
+          <w:color w:val="FF00FF"/>
+          <w:sz w:val="19"/>
+          <w:szCs w:val="19"/>
+        </w:rPr>
+        <w:t>AVG</w:t>
+      </w:r>
+      <w:r>
+        <w:rPr>
+          <w:rFonts w:ascii="Consolas" w:hAnsi="Consolas" w:cs="Consolas"/>
+          <w:color w:val="808080"/>
+          <w:sz w:val="19"/>
+          <w:szCs w:val="19"/>
+        </w:rPr>
+        <w:t>(</w:t>
+      </w:r>
+      <w:r>
+        <w:rPr>
+          <w:rFonts w:ascii="Consolas" w:hAnsi="Consolas" w:cs="Consolas"/>
+          <w:color w:val="000000"/>
+          <w:sz w:val="19"/>
+          <w:szCs w:val="19"/>
+        </w:rPr>
+        <w:t>Freight</w:t>
+      </w:r>
+      <w:r>
+        <w:rPr>
+          <w:rFonts w:ascii="Consolas" w:hAnsi="Consolas" w:cs="Consolas"/>
+          <w:color w:val="808080"/>
+          <w:sz w:val="19"/>
+          <w:szCs w:val="19"/>
+        </w:rPr>
+        <w:t>)</w:t>
+      </w:r>
+      <w:r>
+        <w:rPr>
+          <w:rFonts w:ascii="Consolas" w:hAnsi="Consolas" w:cs="Consolas"/>
+          <w:color w:val="000000"/>
+          <w:sz w:val="19"/>
+          <w:szCs w:val="19"/>
+        </w:rPr>
+        <w:t xml:space="preserve"> </w:t>
+      </w:r>
+      <w:r>
+        <w:rPr>
+          <w:rFonts w:ascii="Consolas" w:hAnsi="Consolas" w:cs="Consolas"/>
+          <w:color w:val="0000FF"/>
+          <w:sz w:val="19"/>
+          <w:szCs w:val="19"/>
+        </w:rPr>
+        <w:t>FROM</w:t>
+      </w:r>
+      <w:r>
+        <w:rPr>
+          <w:rFonts w:ascii="Consolas" w:hAnsi="Consolas" w:cs="Consolas"/>
+          <w:color w:val="000000"/>
+          <w:sz w:val="19"/>
+          <w:szCs w:val="19"/>
+        </w:rPr>
+        <w:t xml:space="preserve"> Orders </w:t>
+      </w:r>
+      <w:r>
+        <w:rPr>
+          <w:rFonts w:ascii="Consolas" w:hAnsi="Consolas" w:cs="Consolas"/>
+          <w:color w:val="0000FF"/>
+          <w:sz w:val="19"/>
+          <w:szCs w:val="19"/>
+        </w:rPr>
+        <w:t>GROUP</w:t>
+      </w:r>
+      <w:r>
+        <w:rPr>
+          <w:rFonts w:ascii="Consolas" w:hAnsi="Consolas" w:cs="Consolas"/>
+          <w:color w:val="000000"/>
+          <w:sz w:val="19"/>
+          <w:szCs w:val="19"/>
+        </w:rPr>
+        <w:t xml:space="preserve"> </w:t>
+      </w:r>
+      <w:r>
+        <w:rPr>
+          <w:rFonts w:ascii="Consolas" w:hAnsi="Consolas" w:cs="Consolas"/>
+          <w:color w:val="0000FF"/>
+          <w:sz w:val="19"/>
+          <w:szCs w:val="19"/>
+        </w:rPr>
+        <w:t>BY</w:t>
+      </w:r>
+      <w:r>
+        <w:rPr>
+          <w:rFonts w:ascii="Consolas" w:hAnsi="Consolas" w:cs="Consolas"/>
+          <w:color w:val="000000"/>
+          <w:sz w:val="19"/>
+          <w:szCs w:val="19"/>
+        </w:rPr>
+        <w:t xml:space="preserve"> </w:t>
+      </w:r>
+      <w:proofErr w:type="spellStart"/>
+      <w:r>
+        <w:rPr>
+          <w:rFonts w:ascii="Consolas" w:hAnsi="Consolas" w:cs="Consolas"/>
+          <w:color w:val="000000"/>
+          <w:sz w:val="19"/>
+          <w:szCs w:val="19"/>
+        </w:rPr>
+        <w:t>CustomerID</w:t>
+      </w:r>
+      <w:proofErr w:type="spellEnd"/>
+      <w:r>
+        <w:rPr>
+          <w:rFonts w:ascii="Consolas" w:hAnsi="Consolas" w:cs="Consolas"/>
+          <w:color w:val="000000"/>
+          <w:sz w:val="19"/>
+          <w:szCs w:val="19"/>
+        </w:rPr>
+        <w:t xml:space="preserve"> </w:t>
+      </w:r>
+      <w:r>
+        <w:rPr>
+          <w:rFonts w:ascii="Consolas" w:hAnsi="Consolas" w:cs="Consolas"/>
+          <w:color w:val="0000FF"/>
+          <w:sz w:val="19"/>
+          <w:szCs w:val="19"/>
+        </w:rPr>
+        <w:t>HAVING</w:t>
+      </w:r>
+      <w:r>
+        <w:rPr>
+          <w:rFonts w:ascii="Consolas" w:hAnsi="Consolas" w:cs="Consolas"/>
+          <w:color w:val="000000"/>
+          <w:sz w:val="19"/>
+          <w:szCs w:val="19"/>
+        </w:rPr>
+        <w:t xml:space="preserve"> </w:t>
+      </w:r>
+      <w:proofErr w:type="spellStart"/>
+      <w:r>
+        <w:rPr>
+          <w:rFonts w:ascii="Consolas" w:hAnsi="Consolas" w:cs="Consolas"/>
+          <w:color w:val="000000"/>
+          <w:sz w:val="19"/>
+          <w:szCs w:val="19"/>
+        </w:rPr>
+        <w:t>CustomerID</w:t>
+      </w:r>
+      <w:proofErr w:type="spellEnd"/>
+      <w:r>
+        <w:rPr>
+          <w:rFonts w:ascii="Consolas" w:hAnsi="Consolas" w:cs="Consolas"/>
+          <w:color w:val="808080"/>
+          <w:sz w:val="19"/>
+          <w:szCs w:val="19"/>
+        </w:rPr>
+        <w:t>=</w:t>
+      </w:r>
+      <w:r>
+        <w:rPr>
+          <w:rFonts w:ascii="Consolas" w:hAnsi="Consolas" w:cs="Consolas"/>
+          <w:color w:val="FF0000"/>
+          <w:sz w:val="19"/>
+          <w:szCs w:val="19"/>
+        </w:rPr>
+        <w:t>'RATTC'</w:t>
+      </w:r>
+    </w:p>
+    <w:p>
+      <w:pPr>
+        <w:autoSpaceDE w:val="0"/>
+        <w:autoSpaceDN w:val="0"/>
+        <w:adjustRightInd w:val="0"/>
+        <w:spacing w:after="0" w:line="240" w:lineRule="auto"/>
+        <w:rPr>
+          <w:rFonts w:ascii="Consolas" w:hAnsi="Consolas" w:cs="Consolas"/>
+          <w:color w:val="000000"/>
+          <w:sz w:val="19"/>
+          <w:szCs w:val="19"/>
+        </w:rPr>
+      </w:pPr>
+      <w:r>
+        <w:rPr>
+          <w:rFonts w:ascii="Consolas" w:hAnsi="Consolas" w:cs="Consolas"/>
+          <w:color w:val="0000FF"/>
+          <w:sz w:val="19"/>
+          <w:szCs w:val="19"/>
+        </w:rPr>
+        <w:t>select</w:t>
+      </w:r>
+      <w:r>
+        <w:rPr>
+          <w:rFonts w:ascii="Consolas" w:hAnsi="Consolas" w:cs="Consolas"/>
+          <w:color w:val="000000"/>
+          <w:sz w:val="19"/>
+          <w:szCs w:val="19"/>
+        </w:rPr>
+        <w:t xml:space="preserve"> </w:t>
+      </w:r>
+      <w:r>
+        <w:rPr>
+          <w:rFonts w:ascii="Consolas" w:hAnsi="Consolas" w:cs="Consolas"/>
+          <w:color w:val="808080"/>
+          <w:sz w:val="19"/>
+          <w:szCs w:val="19"/>
+        </w:rPr>
+        <w:t>*</w:t>
+      </w:r>
+      <w:r>
+        <w:rPr>
+          <w:rFonts w:ascii="Consolas" w:hAnsi="Consolas" w:cs="Consolas"/>
+          <w:color w:val="000000"/>
+          <w:sz w:val="19"/>
+          <w:szCs w:val="19"/>
+        </w:rPr>
+        <w:t xml:space="preserve"> </w:t>
+      </w:r>
+      <w:r>
+        <w:rPr>
+          <w:rFonts w:ascii="Consolas" w:hAnsi="Consolas" w:cs="Consolas"/>
+          <w:color w:val="0000FF"/>
+          <w:sz w:val="19"/>
+          <w:szCs w:val="19"/>
+        </w:rPr>
+        <w:t>from</w:t>
+      </w:r>
+      <w:r>
+        <w:rPr>
+          <w:rFonts w:ascii="Consolas" w:hAnsi="Consolas" w:cs="Consolas"/>
+          <w:color w:val="000000"/>
+          <w:sz w:val="19"/>
+          <w:szCs w:val="19"/>
+        </w:rPr>
+        <w:t xml:space="preserve"> Orders</w:t>
+      </w:r>
+    </w:p>
+    <w:p>
+      <w:pPr>
+        <w:autoSpaceDE w:val="0"/>
+        <w:autoSpaceDN w:val="0"/>
+        <w:adjustRightInd w:val="0"/>
+        <w:spacing w:after="0" w:line="240" w:lineRule="auto"/>
+        <w:rPr>
+          <w:rFonts w:ascii="Consolas" w:hAnsi="Consolas" w:cs="Consolas"/>
+          <w:color w:val="000000"/>
+          <w:sz w:val="19"/>
+          <w:szCs w:val="19"/>
+        </w:rPr>
+      </w:pPr>
+      <w:r>
+        <w:rPr>
+          <w:rFonts w:ascii="Consolas" w:hAnsi="Consolas" w:cs="Consolas"/>
+          <w:color w:val="0000FF"/>
+          <w:sz w:val="19"/>
+          <w:szCs w:val="19"/>
+        </w:rPr>
+        <w:t>insert</w:t>
+      </w:r>
+      <w:r>
+        <w:rPr>
+          <w:rFonts w:ascii="Consolas" w:hAnsi="Consolas" w:cs="Consolas"/>
+          <w:color w:val="000000"/>
+          <w:sz w:val="19"/>
+          <w:szCs w:val="19"/>
+        </w:rPr>
+        <w:t xml:space="preserve"> </w:t>
+      </w:r>
+      <w:r>
+        <w:rPr>
+          <w:rFonts w:ascii="Consolas" w:hAnsi="Consolas" w:cs="Consolas"/>
+          <w:color w:val="0000FF"/>
+          <w:sz w:val="19"/>
+          <w:szCs w:val="19"/>
+        </w:rPr>
+        <w:t>into</w:t>
+      </w:r>
+      <w:r>
+        <w:rPr>
+          <w:rFonts w:ascii="Consolas" w:hAnsi="Consolas" w:cs="Consolas"/>
+          <w:color w:val="000000"/>
+          <w:sz w:val="19"/>
+          <w:szCs w:val="19"/>
+        </w:rPr>
+        <w:t xml:space="preserve"> Orders</w:t>
+      </w:r>
+      <w:r>
+        <w:rPr>
+          <w:rFonts w:ascii="Consolas" w:hAnsi="Consolas" w:cs="Consolas"/>
+          <w:color w:val="0000FF"/>
+          <w:sz w:val="19"/>
+          <w:szCs w:val="19"/>
+        </w:rPr>
+        <w:t xml:space="preserve"> </w:t>
+      </w:r>
+      <w:proofErr w:type="gramStart"/>
+      <w:r>
+        <w:rPr>
+          <w:rFonts w:ascii="Consolas" w:hAnsi="Consolas" w:cs="Consolas"/>
+          <w:color w:val="808080"/>
+          <w:sz w:val="19"/>
+          <w:szCs w:val="19"/>
+        </w:rPr>
+        <w:t>(</w:t>
+      </w:r>
+      <w:r>
+        <w:rPr>
+          <w:rFonts w:ascii="Consolas" w:hAnsi="Consolas" w:cs="Consolas"/>
+          <w:color w:val="000000"/>
+          <w:sz w:val="19"/>
+          <w:szCs w:val="19"/>
+        </w:rPr>
+        <w:t xml:space="preserve"> </w:t>
+      </w:r>
+      <w:proofErr w:type="spellStart"/>
+      <w:r>
+        <w:rPr>
+          <w:rFonts w:ascii="Consolas" w:hAnsi="Consolas" w:cs="Consolas"/>
+          <w:color w:val="000000"/>
+          <w:sz w:val="19"/>
+          <w:szCs w:val="19"/>
+        </w:rPr>
+        <w:t>CustomerID</w:t>
+      </w:r>
+      <w:proofErr w:type="spellEnd"/>
+      <w:proofErr w:type="gramEnd"/>
+      <w:r>
+        <w:rPr>
+          <w:rFonts w:ascii="Consolas" w:hAnsi="Consolas" w:cs="Consolas"/>
+          <w:color w:val="808080"/>
+          <w:sz w:val="19"/>
+          <w:szCs w:val="19"/>
+        </w:rPr>
+        <w:t>,</w:t>
+      </w:r>
+      <w:r>
+        <w:rPr>
+          <w:rFonts w:ascii="Consolas" w:hAnsi="Consolas" w:cs="Consolas"/>
+          <w:color w:val="000000"/>
+          <w:sz w:val="19"/>
+          <w:szCs w:val="19"/>
+        </w:rPr>
+        <w:t xml:space="preserve"> </w:t>
+      </w:r>
+      <w:proofErr w:type="spellStart"/>
+      <w:r>
+        <w:rPr>
+          <w:rFonts w:ascii="Consolas" w:hAnsi="Consolas" w:cs="Consolas"/>
+          <w:color w:val="000000"/>
+          <w:sz w:val="19"/>
+          <w:szCs w:val="19"/>
+        </w:rPr>
+        <w:t>EmployeeID</w:t>
+      </w:r>
+      <w:proofErr w:type="spellEnd"/>
+      <w:r>
+        <w:rPr>
+          <w:rFonts w:ascii="Consolas" w:hAnsi="Consolas" w:cs="Consolas"/>
+          <w:color w:val="808080"/>
+          <w:sz w:val="19"/>
+          <w:szCs w:val="19"/>
+        </w:rPr>
+        <w:t>,</w:t>
+      </w:r>
+      <w:r>
+        <w:rPr>
+          <w:rFonts w:ascii="Consolas" w:hAnsi="Consolas" w:cs="Consolas"/>
+          <w:color w:val="000000"/>
+          <w:sz w:val="19"/>
+          <w:szCs w:val="19"/>
+        </w:rPr>
+        <w:t xml:space="preserve"> </w:t>
+      </w:r>
+      <w:proofErr w:type="spellStart"/>
+      <w:r>
+        <w:rPr>
+          <w:rFonts w:ascii="Consolas" w:hAnsi="Consolas" w:cs="Consolas"/>
+          <w:color w:val="000000"/>
+          <w:sz w:val="19"/>
+          <w:szCs w:val="19"/>
+        </w:rPr>
+        <w:t>OrderDate</w:t>
+      </w:r>
+      <w:proofErr w:type="spellEnd"/>
+      <w:r>
+        <w:rPr>
+          <w:rFonts w:ascii="Consolas" w:hAnsi="Consolas" w:cs="Consolas"/>
+          <w:color w:val="808080"/>
+          <w:sz w:val="19"/>
+          <w:szCs w:val="19"/>
+        </w:rPr>
+        <w:t>,</w:t>
+      </w:r>
+      <w:r>
+        <w:rPr>
+          <w:rFonts w:ascii="Consolas" w:hAnsi="Consolas" w:cs="Consolas"/>
+          <w:color w:val="000000"/>
+          <w:sz w:val="19"/>
+          <w:szCs w:val="19"/>
+        </w:rPr>
+        <w:t xml:space="preserve"> </w:t>
+      </w:r>
+      <w:proofErr w:type="spellStart"/>
+      <w:r>
+        <w:rPr>
+          <w:rFonts w:ascii="Consolas" w:hAnsi="Consolas" w:cs="Consolas"/>
+          <w:color w:val="000000"/>
+          <w:sz w:val="19"/>
+          <w:szCs w:val="19"/>
+        </w:rPr>
+        <w:t>RequiredDate</w:t>
+      </w:r>
+      <w:proofErr w:type="spellEnd"/>
+      <w:r>
+        <w:rPr>
+          <w:rFonts w:ascii="Consolas" w:hAnsi="Consolas" w:cs="Consolas"/>
+          <w:color w:val="808080"/>
+          <w:sz w:val="19"/>
+          <w:szCs w:val="19"/>
+        </w:rPr>
+        <w:t>,</w:t>
+      </w:r>
+      <w:r>
+        <w:rPr>
+          <w:rFonts w:ascii="Consolas" w:hAnsi="Consolas" w:cs="Consolas"/>
+          <w:color w:val="000000"/>
+          <w:sz w:val="19"/>
+          <w:szCs w:val="19"/>
+        </w:rPr>
+        <w:t xml:space="preserve"> </w:t>
+      </w:r>
+      <w:proofErr w:type="spellStart"/>
+      <w:r>
+        <w:rPr>
+          <w:rFonts w:ascii="Consolas" w:hAnsi="Consolas" w:cs="Consolas"/>
+          <w:color w:val="000000"/>
+          <w:sz w:val="19"/>
+          <w:szCs w:val="19"/>
+        </w:rPr>
+        <w:t>ShipVia</w:t>
+      </w:r>
+      <w:proofErr w:type="spellEnd"/>
+      <w:r>
+        <w:rPr>
+          <w:rFonts w:ascii="Consolas" w:hAnsi="Consolas" w:cs="Consolas"/>
+          <w:color w:val="808080"/>
+          <w:sz w:val="19"/>
+          <w:szCs w:val="19"/>
+        </w:rPr>
+        <w:t>,</w:t>
+      </w:r>
+      <w:r>
+        <w:rPr>
+          <w:rFonts w:ascii="Consolas" w:hAnsi="Consolas" w:cs="Consolas"/>
+          <w:color w:val="000000"/>
+          <w:sz w:val="19"/>
+          <w:szCs w:val="19"/>
+        </w:rPr>
+        <w:t xml:space="preserve"> Freight</w:t>
+      </w:r>
+      <w:r>
+        <w:rPr>
+          <w:rFonts w:ascii="Consolas" w:hAnsi="Consolas" w:cs="Consolas"/>
+          <w:color w:val="808080"/>
+          <w:sz w:val="19"/>
+          <w:szCs w:val="19"/>
+        </w:rPr>
+        <w:t>,</w:t>
+      </w:r>
+      <w:r>
+        <w:rPr>
+          <w:rFonts w:ascii="Consolas" w:hAnsi="Consolas" w:cs="Consolas"/>
+          <w:color w:val="000000"/>
+          <w:sz w:val="19"/>
+          <w:szCs w:val="19"/>
+        </w:rPr>
+        <w:t xml:space="preserve"> </w:t>
+      </w:r>
+      <w:proofErr w:type="spellStart"/>
+      <w:r>
+        <w:rPr>
+          <w:rFonts w:ascii="Consolas" w:hAnsi="Consolas" w:cs="Consolas"/>
+          <w:color w:val="000000"/>
+          <w:sz w:val="19"/>
+          <w:szCs w:val="19"/>
+        </w:rPr>
+        <w:t>ShipName</w:t>
+      </w:r>
+      <w:proofErr w:type="spellEnd"/>
+      <w:r>
+        <w:rPr>
+          <w:rFonts w:ascii="Consolas" w:hAnsi="Consolas" w:cs="Consolas"/>
+          <w:color w:val="808080"/>
+          <w:sz w:val="19"/>
+          <w:szCs w:val="19"/>
+        </w:rPr>
+        <w:t>,</w:t>
+      </w:r>
+      <w:r>
+        <w:rPr>
+          <w:rFonts w:ascii="Consolas" w:hAnsi="Consolas" w:cs="Consolas"/>
+          <w:color w:val="000000"/>
+          <w:sz w:val="19"/>
+          <w:szCs w:val="19"/>
+        </w:rPr>
+        <w:t xml:space="preserve"> </w:t>
+      </w:r>
+      <w:proofErr w:type="spellStart"/>
+      <w:r>
+        <w:rPr>
+          <w:rFonts w:ascii="Consolas" w:hAnsi="Consolas" w:cs="Consolas"/>
+          <w:color w:val="000000"/>
+          <w:sz w:val="19"/>
+          <w:szCs w:val="19"/>
+        </w:rPr>
+        <w:t>ShipAddress</w:t>
+      </w:r>
+      <w:proofErr w:type="spellEnd"/>
+      <w:r>
+        <w:rPr>
+          <w:rFonts w:ascii="Consolas" w:hAnsi="Consolas" w:cs="Consolas"/>
+          <w:color w:val="808080"/>
+          <w:sz w:val="19"/>
+          <w:szCs w:val="19"/>
+        </w:rPr>
+        <w:t>,</w:t>
+      </w:r>
+      <w:r>
+        <w:rPr>
+          <w:rFonts w:ascii="Consolas" w:hAnsi="Consolas" w:cs="Consolas"/>
+          <w:color w:val="000000"/>
+          <w:sz w:val="19"/>
+          <w:szCs w:val="19"/>
+        </w:rPr>
+        <w:t xml:space="preserve"> </w:t>
+      </w:r>
+      <w:proofErr w:type="spellStart"/>
+      <w:r>
+        <w:rPr>
+          <w:rFonts w:ascii="Consolas" w:hAnsi="Consolas" w:cs="Consolas"/>
+          <w:color w:val="000000"/>
+          <w:sz w:val="19"/>
+          <w:szCs w:val="19"/>
+        </w:rPr>
+        <w:t>ShipCity</w:t>
+      </w:r>
+      <w:r>
+        <w:rPr>
+          <w:rFonts w:ascii="Consolas" w:hAnsi="Consolas" w:cs="Consolas"/>
+          <w:color w:val="808080"/>
+          <w:sz w:val="19"/>
+          <w:szCs w:val="19"/>
+        </w:rPr>
+        <w:t>,</w:t>
+      </w:r>
+      <w:r>
+        <w:rPr>
+          <w:rFonts w:ascii="Consolas" w:hAnsi="Consolas" w:cs="Consolas"/>
+          <w:color w:val="000000"/>
+          <w:sz w:val="19"/>
+          <w:szCs w:val="19"/>
+        </w:rPr>
+        <w:t>ShipPostalCode</w:t>
+      </w:r>
+      <w:proofErr w:type="spellEnd"/>
+      <w:r>
+        <w:rPr>
+          <w:rFonts w:ascii="Consolas" w:hAnsi="Consolas" w:cs="Consolas"/>
+          <w:color w:val="808080"/>
+          <w:sz w:val="19"/>
+          <w:szCs w:val="19"/>
+        </w:rPr>
+        <w:t>,</w:t>
+      </w:r>
+      <w:r>
+        <w:rPr>
+          <w:rFonts w:ascii="Consolas" w:hAnsi="Consolas" w:cs="Consolas"/>
+          <w:color w:val="000000"/>
+          <w:sz w:val="19"/>
+          <w:szCs w:val="19"/>
+        </w:rPr>
+        <w:t xml:space="preserve"> </w:t>
+      </w:r>
+      <w:proofErr w:type="spellStart"/>
+      <w:r>
+        <w:rPr>
+          <w:rFonts w:ascii="Consolas" w:hAnsi="Consolas" w:cs="Consolas"/>
+          <w:color w:val="000000"/>
+          <w:sz w:val="19"/>
+          <w:szCs w:val="19"/>
+        </w:rPr>
+        <w:t>ShipCountry</w:t>
+      </w:r>
+      <w:proofErr w:type="spellEnd"/>
+      <w:r>
+        <w:rPr>
+          <w:rFonts w:ascii="Consolas" w:hAnsi="Consolas" w:cs="Consolas"/>
+          <w:color w:val="808080"/>
+          <w:sz w:val="19"/>
+          <w:szCs w:val="19"/>
+        </w:rPr>
+        <w:t>)</w:t>
+      </w:r>
+    </w:p>
+    <w:p>
+      <w:pPr>
+        <w:autoSpaceDE w:val="0"/>
+        <w:autoSpaceDN w:val="0"/>
+        <w:adjustRightInd w:val="0"/>
+        <w:spacing w:after="0" w:line="240" w:lineRule="auto"/>
+        <w:rPr>
+          <w:rFonts w:ascii="Consolas" w:hAnsi="Consolas" w:cs="Consolas"/>
+          <w:color w:val="000000"/>
+          <w:sz w:val="19"/>
+          <w:szCs w:val="19"/>
+        </w:rPr>
+      </w:pPr>
+      <w:proofErr w:type="gramStart"/>
+      <w:r>
+        <w:rPr>
+          <w:rFonts w:ascii="Consolas" w:hAnsi="Consolas" w:cs="Consolas"/>
+          <w:color w:val="0000FF"/>
+          <w:sz w:val="19"/>
+          <w:szCs w:val="19"/>
+        </w:rPr>
+        <w:t>values</w:t>
+      </w:r>
+      <w:r>
+        <w:rPr>
+          <w:rFonts w:ascii="Consolas" w:hAnsi="Consolas" w:cs="Consolas"/>
+          <w:color w:val="808080"/>
+          <w:sz w:val="19"/>
+          <w:szCs w:val="19"/>
+        </w:rPr>
+        <w:t>(</w:t>
+      </w:r>
+      <w:proofErr w:type="gramEnd"/>
+      <w:r>
+        <w:rPr>
+          <w:rFonts w:ascii="Consolas" w:hAnsi="Consolas" w:cs="Consolas"/>
+          <w:color w:val="FF0000"/>
+          <w:sz w:val="19"/>
+          <w:szCs w:val="19"/>
+        </w:rPr>
+        <w:t>'RATTC'</w:t>
+      </w:r>
+      <w:r>
+        <w:rPr>
+          <w:rFonts w:ascii="Consolas" w:hAnsi="Consolas" w:cs="Consolas"/>
+          <w:color w:val="808080"/>
+          <w:sz w:val="19"/>
+          <w:szCs w:val="19"/>
+        </w:rPr>
+        <w:t>,</w:t>
+      </w:r>
+      <w:r>
+        <w:rPr>
+          <w:rFonts w:ascii="Consolas" w:hAnsi="Consolas" w:cs="Consolas"/>
+          <w:color w:val="000000"/>
+          <w:sz w:val="19"/>
+          <w:szCs w:val="19"/>
+        </w:rPr>
+        <w:t>2</w:t>
+      </w:r>
+      <w:r>
+        <w:rPr>
+          <w:rFonts w:ascii="Consolas" w:hAnsi="Consolas" w:cs="Consolas"/>
+          <w:color w:val="808080"/>
+          <w:sz w:val="19"/>
+          <w:szCs w:val="19"/>
+        </w:rPr>
+        <w:t>,</w:t>
+      </w:r>
+      <w:r>
+        <w:rPr>
+          <w:rFonts w:ascii="Consolas" w:hAnsi="Consolas" w:cs="Consolas"/>
+          <w:color w:val="FF0000"/>
+          <w:sz w:val="19"/>
+          <w:szCs w:val="19"/>
+        </w:rPr>
+        <w:t>'1998-05-12 00:00:00.000'</w:t>
+      </w:r>
+      <w:r>
+        <w:rPr>
+          <w:rFonts w:ascii="Consolas" w:hAnsi="Consolas" w:cs="Consolas"/>
+          <w:color w:val="808080"/>
+          <w:sz w:val="19"/>
+          <w:szCs w:val="19"/>
+        </w:rPr>
+        <w:t>,</w:t>
+      </w:r>
+      <w:r>
+        <w:rPr>
+          <w:rFonts w:ascii="Consolas" w:hAnsi="Consolas" w:cs="Consolas"/>
+          <w:color w:val="FF0000"/>
+          <w:sz w:val="19"/>
+          <w:szCs w:val="19"/>
+        </w:rPr>
+        <w:t>'1998-05-24 00:00:00.000'</w:t>
+      </w:r>
+      <w:r>
+        <w:rPr>
+          <w:rFonts w:ascii="Consolas" w:hAnsi="Consolas" w:cs="Consolas"/>
+          <w:color w:val="808080"/>
+          <w:sz w:val="19"/>
+          <w:szCs w:val="19"/>
+        </w:rPr>
+        <w:t>,</w:t>
+      </w:r>
+      <w:r>
+        <w:rPr>
+          <w:rFonts w:ascii="Consolas" w:hAnsi="Consolas" w:cs="Consolas"/>
+          <w:color w:val="000000"/>
+          <w:sz w:val="19"/>
+          <w:szCs w:val="19"/>
+        </w:rPr>
+        <w:t>2</w:t>
+      </w:r>
+      <w:r>
+        <w:rPr>
+          <w:rFonts w:ascii="Consolas" w:hAnsi="Consolas" w:cs="Consolas"/>
+          <w:color w:val="808080"/>
+          <w:sz w:val="19"/>
+          <w:szCs w:val="19"/>
+        </w:rPr>
+        <w:t>,</w:t>
+      </w:r>
+      <w:r>
+        <w:rPr>
+          <w:rFonts w:ascii="Consolas" w:hAnsi="Consolas" w:cs="Consolas"/>
+          <w:color w:val="000000"/>
+          <w:sz w:val="19"/>
+          <w:szCs w:val="19"/>
+        </w:rPr>
+        <w:t>100</w:t>
+      </w:r>
+      <w:r>
+        <w:rPr>
+          <w:rFonts w:ascii="Consolas" w:hAnsi="Consolas" w:cs="Consolas"/>
+          <w:color w:val="808080"/>
+          <w:sz w:val="19"/>
+          <w:szCs w:val="19"/>
+        </w:rPr>
+        <w:t>,</w:t>
+      </w:r>
+      <w:r>
+        <w:rPr>
+          <w:rFonts w:ascii="Consolas" w:hAnsi="Consolas" w:cs="Consolas"/>
+          <w:color w:val="FF0000"/>
+          <w:sz w:val="19"/>
+          <w:szCs w:val="19"/>
+        </w:rPr>
+        <w:t>'Rattlesnake Canyon Grocery'</w:t>
+      </w:r>
+      <w:r>
+        <w:rPr>
+          <w:rFonts w:ascii="Consolas" w:hAnsi="Consolas" w:cs="Consolas"/>
+          <w:color w:val="808080"/>
+          <w:sz w:val="19"/>
+          <w:szCs w:val="19"/>
+        </w:rPr>
+        <w:t>,</w:t>
+      </w:r>
+      <w:r>
+        <w:rPr>
+          <w:rFonts w:ascii="Consolas" w:hAnsi="Consolas" w:cs="Consolas"/>
+          <w:color w:val="FF0000"/>
+          <w:sz w:val="19"/>
+          <w:szCs w:val="19"/>
+        </w:rPr>
+        <w:t>'2817 Milton Dr.'</w:t>
+      </w:r>
+      <w:r>
+        <w:rPr>
+          <w:rFonts w:ascii="Consolas" w:hAnsi="Consolas" w:cs="Consolas"/>
+          <w:color w:val="808080"/>
+          <w:sz w:val="19"/>
+          <w:szCs w:val="19"/>
+        </w:rPr>
+        <w:t>,</w:t>
+      </w:r>
+      <w:r>
+        <w:rPr>
+          <w:rFonts w:ascii="Consolas" w:hAnsi="Consolas" w:cs="Consolas"/>
+          <w:color w:val="FF0000"/>
+          <w:sz w:val="19"/>
+          <w:szCs w:val="19"/>
+        </w:rPr>
+        <w:t>'Albuquerque'</w:t>
+      </w:r>
+      <w:r>
+        <w:rPr>
+          <w:rFonts w:ascii="Consolas" w:hAnsi="Consolas" w:cs="Consolas"/>
+          <w:color w:val="808080"/>
+          <w:sz w:val="19"/>
+          <w:szCs w:val="19"/>
+        </w:rPr>
+        <w:t>,</w:t>
+      </w:r>
+      <w:r>
+        <w:rPr>
+          <w:rFonts w:ascii="Consolas" w:hAnsi="Consolas" w:cs="Consolas"/>
+          <w:color w:val="000000"/>
+          <w:sz w:val="19"/>
+          <w:szCs w:val="19"/>
+        </w:rPr>
+        <w:t>87110</w:t>
+      </w:r>
+      <w:r>
+        <w:rPr>
+          <w:rFonts w:ascii="Consolas" w:hAnsi="Consolas" w:cs="Consolas"/>
+          <w:color w:val="808080"/>
+          <w:sz w:val="19"/>
+          <w:szCs w:val="19"/>
+        </w:rPr>
+        <w:t>,</w:t>
+      </w:r>
+      <w:r>
+        <w:rPr>
+          <w:rFonts w:ascii="Consolas" w:hAnsi="Consolas" w:cs="Consolas"/>
+          <w:color w:val="000000"/>
+          <w:sz w:val="19"/>
+          <w:szCs w:val="19"/>
+        </w:rPr>
+        <w:t xml:space="preserve"> </w:t>
+      </w:r>
+      <w:r>
+        <w:rPr>
+          <w:rFonts w:ascii="Consolas" w:hAnsi="Consolas" w:cs="Consolas"/>
+          <w:color w:val="FF0000"/>
+          <w:sz w:val="19"/>
+          <w:szCs w:val="19"/>
+        </w:rPr>
+        <w:t>'USA'</w:t>
+      </w:r>
+      <w:r>
+        <w:rPr>
+          <w:rFonts w:ascii="Consolas" w:hAnsi="Consolas" w:cs="Consolas"/>
+          <w:color w:val="808080"/>
+          <w:sz w:val="19"/>
+          <w:szCs w:val="19"/>
+        </w:rPr>
+        <w:t>)</w:t>
+      </w:r>
+    </w:p>
+    <w:p>
+      <w:pPr>
+        <w:autoSpaceDE w:val="0"/>
+        <w:autoSpaceDN w:val="0"/>
+        <w:adjustRightInd w:val="0"/>
+        <w:spacing w:after="0" w:line="240" w:lineRule="auto"/>
+        <w:rPr>
+          <w:rFonts w:ascii="Consolas" w:hAnsi="Consolas" w:cs="Consolas"/>
+          <w:color w:val="000000"/>
+          <w:sz w:val="19"/>
+          <w:szCs w:val="19"/>
+        </w:rPr>
+      </w:pPr>
+    </w:p>
+    <w:p>
+      <w:pPr>
+        <w:pStyle w:val="ListParagraph"/>
+      </w:pPr>
+    </w:p>
+    <w:p>
+      <w:pPr>
+        <w:pStyle w:val="ListParagraph"/>
+      </w:pPr>
+    </w:p>
+    <w:p/>
+    <w:p/>
+    <w:p/>
+    <w:p>
+      <w:r>
+        <w:rPr>
+          <w:noProof/>
+        </w:rPr>
+        <w:lastRenderedPageBreak/>
+        <w:drawing>
+          <wp:inline distT="0" distB="0" distL="0" distR="0">
+            <wp:extent cx="5731510" cy="5514975"/>
+            <wp:effectExtent l="0" t="0" r="2540" b="9525"/>
+            <wp:docPr id="7" name="Picture 7"/>
+            <wp:cNvGraphicFramePr>
+              <a:graphicFrameLocks xmlns:a="http://schemas.openxmlformats.org/drawingml/2006/main" noChangeAspect="1"/>
+            </wp:cNvGraphicFramePr>
+            <a:graphic xmlns:a="http://schemas.openxmlformats.org/drawingml/2006/main">
+              <a:graphicData uri="http://schemas.openxmlformats.org/drawingml/2006/picture">
+                <pic:pic xmlns:pic="http://schemas.openxmlformats.org/drawingml/2006/picture">
+                  <pic:nvPicPr>
+                    <pic:cNvPr id="7" name="Picture 7"/>
+                    <pic:cNvPicPr/>
+                  </pic:nvPicPr>
+                  <pic:blipFill>
+                    <a:blip r:embed="rId5">
+                      <a:extLst>
+                        <a:ext uri="{28A0092B-C50C-407E-A947-70E740481C1C}">
+                          <a14:useLocalDpi xmlns:a14="http://schemas.microsoft.com/office/drawing/2010/main" val="0"/>
+                        </a:ext>
+                      </a:extLst>
+                    </a:blip>
+                    <a:stretch>
+                      <a:fillRect/>
+                    </a:stretch>
+                  </pic:blipFill>
+                  <pic:spPr>
+                    <a:xfrm>
+                      <a:off x="0" y="0"/>
+                      <a:ext cx="5731510" cy="5514975"/>
+                    </a:xfrm>
+                    <a:prstGeom prst="rect">
+                      <a:avLst/>
+                    </a:prstGeom>
+                  </pic:spPr>
+                </pic:pic>
+              </a:graphicData>
+            </a:graphic>
+          </wp:inline>
+        </w:drawing>
+      </w:r>
+    </w:p>
+    <w:p/>
+    <w:p/>
+    <w:p/>
+    <w:p/>
+    <w:p/>
+    <w:p/>
+    <w:p/>
+    <w:p/>
+    <w:p/>
+    <w:p/>
+    <w:p/>
+    <w:p/>
+    <w:p>
+      <w:r>
+        <w:t>2)  write a SQL query to Create Stored procedure in the Northwind database to retrieve Employee Sales by Country</w:t>
       </w:r>
     </w:p>
     <w:p/>
@@ -1658,7 +4333,7 @@
                     <pic:cNvPicPr/>
                   </pic:nvPicPr>
                   <pic:blipFill>
-                    <a:blip r:embed="rId5">
+                    <a:blip r:embed="rId6">
                       <a:extLst>
                         <a:ext uri="{28A0092B-C50C-407E-A947-70E740481C1C}">
                           <a14:useLocalDpi xmlns:a14="http://schemas.microsoft.com/office/drawing/2010/main" val="0"/>
@@ -1685,14 +4360,10 @@
         </w:drawing>
       </w:r>
     </w:p>
-    <w:p/>
     <w:p>
       <w:r>
         <w:lastRenderedPageBreak/>
-        <w:t xml:space="preserve">3) </w:t>
-      </w:r>
-      <w:r>
-        <w:t>write a SQL query to Create Stored procedure in the Northwind database to retrieve</w:t>
+        <w:t>3) write a SQL query to Create Stored procedure in the Northwind database to retrieve</w:t>
       </w:r>
     </w:p>
     <w:p>
@@ -3161,7 +5832,7 @@
                     <pic:cNvPicPr/>
                   </pic:nvPicPr>
                   <pic:blipFill>
-                    <a:blip r:embed="rId6">
+                    <a:blip r:embed="rId7">
                       <a:extLst>
                         <a:ext uri="{28A0092B-C50C-407E-A947-70E740481C1C}">
                           <a14:useLocalDpi xmlns:a14="http://schemas.microsoft.com/office/drawing/2010/main" val="0"/>
@@ -4780,7 +7451,7 @@
                     <pic:cNvPicPr/>
                   </pic:nvPicPr>
                   <pic:blipFill>
-                    <a:blip r:embed="rId7">
+                    <a:blip r:embed="rId8">
                       <a:extLst>
                         <a:ext uri="{28A0092B-C50C-407E-A947-70E740481C1C}">
                           <a14:useLocalDpi xmlns:a14="http://schemas.microsoft.com/office/drawing/2010/main" val="0"/>
@@ -4814,10 +7485,7 @@
     <w:p>
       <w:r>
         <w:lastRenderedPageBreak/>
-        <w:t xml:space="preserve">5) </w:t>
-      </w:r>
-      <w:r>
-        <w:t>write a SQL query to Create Stored procedure in the Northwind database to retrieve</w:t>
+        <w:t>5) write a SQL query to Create Stored procedure in the Northwind database to retrieve</w:t>
       </w:r>
     </w:p>
     <w:p>
@@ -5361,7 +8029,7 @@
                     <pic:cNvPicPr/>
                   </pic:nvPicPr>
                   <pic:blipFill>
-                    <a:blip r:embed="rId8">
+                    <a:blip r:embed="rId9">
                       <a:extLst>
                         <a:ext uri="{28A0092B-C50C-407E-A947-70E740481C1C}">
                           <a14:useLocalDpi xmlns:a14="http://schemas.microsoft.com/office/drawing/2010/main" val="0"/>
@@ -5391,15 +8059,1916 @@
     <w:p/>
     <w:p>
       <w:r>
-        <w:t xml:space="preserve">6)  </w:t>
-      </w:r>
-      <w:r>
-        <w:t>write a SQL query to Create Stored procedure in the Northwind database to insert</w:t>
+        <w:t>6)  write a SQL query to Create Stored procedure in the Northwind database to insert</w:t>
       </w:r>
     </w:p>
     <w:p>
       <w:r>
         <w:t>Customer Order Details</w:t>
+      </w:r>
+    </w:p>
+    <w:p>
+      <w:pPr>
+        <w:autoSpaceDE w:val="0"/>
+        <w:autoSpaceDN w:val="0"/>
+        <w:adjustRightInd w:val="0"/>
+        <w:spacing w:after="0" w:line="240" w:lineRule="auto"/>
+        <w:rPr>
+          <w:rFonts w:ascii="Consolas" w:hAnsi="Consolas" w:cs="Consolas"/>
+          <w:color w:val="000000"/>
+          <w:sz w:val="19"/>
+          <w:szCs w:val="19"/>
+        </w:rPr>
+      </w:pPr>
+      <w:r>
+        <w:rPr>
+          <w:rFonts w:ascii="Consolas" w:hAnsi="Consolas" w:cs="Consolas"/>
+          <w:color w:val="0000FF"/>
+          <w:sz w:val="19"/>
+          <w:szCs w:val="19"/>
+        </w:rPr>
+        <w:t>alter</w:t>
+      </w:r>
+      <w:r>
+        <w:rPr>
+          <w:rFonts w:ascii="Consolas" w:hAnsi="Consolas" w:cs="Consolas"/>
+          <w:color w:val="000000"/>
+          <w:sz w:val="19"/>
+          <w:szCs w:val="19"/>
+        </w:rPr>
+        <w:t xml:space="preserve"> </w:t>
+      </w:r>
+      <w:r>
+        <w:rPr>
+          <w:rFonts w:ascii="Consolas" w:hAnsi="Consolas" w:cs="Consolas"/>
+          <w:color w:val="0000FF"/>
+          <w:sz w:val="19"/>
+          <w:szCs w:val="19"/>
+        </w:rPr>
+        <w:t>proc</w:t>
+      </w:r>
+      <w:r>
+        <w:rPr>
+          <w:rFonts w:ascii="Consolas" w:hAnsi="Consolas" w:cs="Consolas"/>
+          <w:color w:val="000000"/>
+          <w:sz w:val="19"/>
+          <w:szCs w:val="19"/>
+        </w:rPr>
+        <w:t xml:space="preserve"> </w:t>
+      </w:r>
+      <w:proofErr w:type="spellStart"/>
+      <w:r>
+        <w:rPr>
+          <w:rFonts w:ascii="Consolas" w:hAnsi="Consolas" w:cs="Consolas"/>
+          <w:color w:val="000000"/>
+          <w:sz w:val="19"/>
+          <w:szCs w:val="19"/>
+        </w:rPr>
+        <w:t>spInsertCustomerOrderDetails</w:t>
+      </w:r>
+      <w:proofErr w:type="spellEnd"/>
+    </w:p>
+    <w:p>
+      <w:pPr>
+        <w:autoSpaceDE w:val="0"/>
+        <w:autoSpaceDN w:val="0"/>
+        <w:adjustRightInd w:val="0"/>
+        <w:spacing w:after="0" w:line="240" w:lineRule="auto"/>
+        <w:rPr>
+          <w:rFonts w:ascii="Consolas" w:hAnsi="Consolas" w:cs="Consolas"/>
+          <w:color w:val="000000"/>
+          <w:sz w:val="19"/>
+          <w:szCs w:val="19"/>
+        </w:rPr>
+      </w:pPr>
+      <w:r>
+        <w:rPr>
+          <w:rFonts w:ascii="Consolas" w:hAnsi="Consolas" w:cs="Consolas"/>
+          <w:color w:val="808080"/>
+          <w:sz w:val="19"/>
+          <w:szCs w:val="19"/>
+        </w:rPr>
+        <w:t>(</w:t>
+      </w:r>
+    </w:p>
+    <w:p>
+      <w:pPr>
+        <w:autoSpaceDE w:val="0"/>
+        <w:autoSpaceDN w:val="0"/>
+        <w:adjustRightInd w:val="0"/>
+        <w:spacing w:after="0" w:line="240" w:lineRule="auto"/>
+        <w:rPr>
+          <w:rFonts w:ascii="Consolas" w:hAnsi="Consolas" w:cs="Consolas"/>
+          <w:color w:val="000000"/>
+          <w:sz w:val="19"/>
+          <w:szCs w:val="19"/>
+        </w:rPr>
+      </w:pPr>
+      <w:r>
+        <w:rPr>
+          <w:rFonts w:ascii="Consolas" w:hAnsi="Consolas" w:cs="Consolas"/>
+          <w:color w:val="000000"/>
+          <w:sz w:val="19"/>
+          <w:szCs w:val="19"/>
+        </w:rPr>
+        <w:tab/>
+        <w:t xml:space="preserve">@Orderid </w:t>
+      </w:r>
+      <w:r>
+        <w:rPr>
+          <w:rFonts w:ascii="Consolas" w:hAnsi="Consolas" w:cs="Consolas"/>
+          <w:color w:val="0000FF"/>
+          <w:sz w:val="19"/>
+          <w:szCs w:val="19"/>
+        </w:rPr>
+        <w:t>int</w:t>
+      </w:r>
+      <w:r>
+        <w:rPr>
+          <w:rFonts w:ascii="Consolas" w:hAnsi="Consolas" w:cs="Consolas"/>
+          <w:color w:val="808080"/>
+          <w:sz w:val="19"/>
+          <w:szCs w:val="19"/>
+        </w:rPr>
+        <w:t>,</w:t>
+      </w:r>
+    </w:p>
+    <w:p>
+      <w:pPr>
+        <w:autoSpaceDE w:val="0"/>
+        <w:autoSpaceDN w:val="0"/>
+        <w:adjustRightInd w:val="0"/>
+        <w:spacing w:after="0" w:line="240" w:lineRule="auto"/>
+        <w:rPr>
+          <w:rFonts w:ascii="Consolas" w:hAnsi="Consolas" w:cs="Consolas"/>
+          <w:color w:val="000000"/>
+          <w:sz w:val="19"/>
+          <w:szCs w:val="19"/>
+        </w:rPr>
+      </w:pPr>
+      <w:r>
+        <w:rPr>
+          <w:rFonts w:ascii="Consolas" w:hAnsi="Consolas" w:cs="Consolas"/>
+          <w:color w:val="000000"/>
+          <w:sz w:val="19"/>
+          <w:szCs w:val="19"/>
+        </w:rPr>
+        <w:tab/>
+        <w:t xml:space="preserve">@pID </w:t>
+      </w:r>
+      <w:r>
+        <w:rPr>
+          <w:rFonts w:ascii="Consolas" w:hAnsi="Consolas" w:cs="Consolas"/>
+          <w:color w:val="0000FF"/>
+          <w:sz w:val="19"/>
+          <w:szCs w:val="19"/>
+        </w:rPr>
+        <w:t>int</w:t>
+      </w:r>
+      <w:r>
+        <w:rPr>
+          <w:rFonts w:ascii="Consolas" w:hAnsi="Consolas" w:cs="Consolas"/>
+          <w:color w:val="808080"/>
+          <w:sz w:val="19"/>
+          <w:szCs w:val="19"/>
+        </w:rPr>
+        <w:t>,</w:t>
+      </w:r>
+    </w:p>
+    <w:p>
+      <w:pPr>
+        <w:autoSpaceDE w:val="0"/>
+        <w:autoSpaceDN w:val="0"/>
+        <w:adjustRightInd w:val="0"/>
+        <w:spacing w:after="0" w:line="240" w:lineRule="auto"/>
+        <w:rPr>
+          <w:rFonts w:ascii="Consolas" w:hAnsi="Consolas" w:cs="Consolas"/>
+          <w:color w:val="000000"/>
+          <w:sz w:val="19"/>
+          <w:szCs w:val="19"/>
+        </w:rPr>
+      </w:pPr>
+      <w:r>
+        <w:rPr>
+          <w:rFonts w:ascii="Consolas" w:hAnsi="Consolas" w:cs="Consolas"/>
+          <w:color w:val="000000"/>
+          <w:sz w:val="19"/>
+          <w:szCs w:val="19"/>
+        </w:rPr>
+        <w:tab/>
+        <w:t xml:space="preserve">@unitPrice </w:t>
+      </w:r>
+      <w:proofErr w:type="gramStart"/>
+      <w:r>
+        <w:rPr>
+          <w:rFonts w:ascii="Consolas" w:hAnsi="Consolas" w:cs="Consolas"/>
+          <w:color w:val="0000FF"/>
+          <w:sz w:val="19"/>
+          <w:szCs w:val="19"/>
+        </w:rPr>
+        <w:t>decimal</w:t>
+      </w:r>
+      <w:r>
+        <w:rPr>
+          <w:rFonts w:ascii="Consolas" w:hAnsi="Consolas" w:cs="Consolas"/>
+          <w:color w:val="808080"/>
+          <w:sz w:val="19"/>
+          <w:szCs w:val="19"/>
+        </w:rPr>
+        <w:t>(</w:t>
+      </w:r>
+      <w:proofErr w:type="gramEnd"/>
+      <w:r>
+        <w:rPr>
+          <w:rFonts w:ascii="Consolas" w:hAnsi="Consolas" w:cs="Consolas"/>
+          <w:color w:val="000000"/>
+          <w:sz w:val="19"/>
+          <w:szCs w:val="19"/>
+        </w:rPr>
+        <w:t>5</w:t>
+      </w:r>
+      <w:r>
+        <w:rPr>
+          <w:rFonts w:ascii="Consolas" w:hAnsi="Consolas" w:cs="Consolas"/>
+          <w:color w:val="808080"/>
+          <w:sz w:val="19"/>
+          <w:szCs w:val="19"/>
+        </w:rPr>
+        <w:t>,</w:t>
+      </w:r>
+      <w:r>
+        <w:rPr>
+          <w:rFonts w:ascii="Consolas" w:hAnsi="Consolas" w:cs="Consolas"/>
+          <w:color w:val="000000"/>
+          <w:sz w:val="19"/>
+          <w:szCs w:val="19"/>
+        </w:rPr>
+        <w:t>2</w:t>
+      </w:r>
+      <w:r>
+        <w:rPr>
+          <w:rFonts w:ascii="Consolas" w:hAnsi="Consolas" w:cs="Consolas"/>
+          <w:color w:val="808080"/>
+          <w:sz w:val="19"/>
+          <w:szCs w:val="19"/>
+        </w:rPr>
+        <w:t>),</w:t>
+      </w:r>
+    </w:p>
+    <w:p>
+      <w:pPr>
+        <w:autoSpaceDE w:val="0"/>
+        <w:autoSpaceDN w:val="0"/>
+        <w:adjustRightInd w:val="0"/>
+        <w:spacing w:after="0" w:line="240" w:lineRule="auto"/>
+        <w:rPr>
+          <w:rFonts w:ascii="Consolas" w:hAnsi="Consolas" w:cs="Consolas"/>
+          <w:color w:val="000000"/>
+          <w:sz w:val="19"/>
+          <w:szCs w:val="19"/>
+        </w:rPr>
+      </w:pPr>
+      <w:r>
+        <w:rPr>
+          <w:rFonts w:ascii="Consolas" w:hAnsi="Consolas" w:cs="Consolas"/>
+          <w:color w:val="000000"/>
+          <w:sz w:val="19"/>
+          <w:szCs w:val="19"/>
+        </w:rPr>
+        <w:tab/>
+        <w:t xml:space="preserve">@Totalitems </w:t>
+      </w:r>
+      <w:r>
+        <w:rPr>
+          <w:rFonts w:ascii="Consolas" w:hAnsi="Consolas" w:cs="Consolas"/>
+          <w:color w:val="0000FF"/>
+          <w:sz w:val="19"/>
+          <w:szCs w:val="19"/>
+        </w:rPr>
+        <w:t>int</w:t>
+      </w:r>
+      <w:r>
+        <w:rPr>
+          <w:rFonts w:ascii="Consolas" w:hAnsi="Consolas" w:cs="Consolas"/>
+          <w:color w:val="808080"/>
+          <w:sz w:val="19"/>
+          <w:szCs w:val="19"/>
+        </w:rPr>
+        <w:t>,</w:t>
+      </w:r>
+    </w:p>
+    <w:p>
+      <w:pPr>
+        <w:autoSpaceDE w:val="0"/>
+        <w:autoSpaceDN w:val="0"/>
+        <w:adjustRightInd w:val="0"/>
+        <w:spacing w:after="0" w:line="240" w:lineRule="auto"/>
+        <w:rPr>
+          <w:rFonts w:ascii="Consolas" w:hAnsi="Consolas" w:cs="Consolas"/>
+          <w:color w:val="000000"/>
+          <w:sz w:val="19"/>
+          <w:szCs w:val="19"/>
+        </w:rPr>
+      </w:pPr>
+      <w:r>
+        <w:rPr>
+          <w:rFonts w:ascii="Consolas" w:hAnsi="Consolas" w:cs="Consolas"/>
+          <w:color w:val="000000"/>
+          <w:sz w:val="19"/>
+          <w:szCs w:val="19"/>
+        </w:rPr>
+        <w:tab/>
+        <w:t>@</w:t>
+      </w:r>
+      <w:proofErr w:type="gramStart"/>
+      <w:r>
+        <w:rPr>
+          <w:rFonts w:ascii="Consolas" w:hAnsi="Consolas" w:cs="Consolas"/>
+          <w:color w:val="000000"/>
+          <w:sz w:val="19"/>
+          <w:szCs w:val="19"/>
+        </w:rPr>
+        <w:t>discount</w:t>
+      </w:r>
+      <w:proofErr w:type="gramEnd"/>
+      <w:r>
+        <w:rPr>
+          <w:rFonts w:ascii="Consolas" w:hAnsi="Consolas" w:cs="Consolas"/>
+          <w:color w:val="000000"/>
+          <w:sz w:val="19"/>
+          <w:szCs w:val="19"/>
+        </w:rPr>
+        <w:t xml:space="preserve"> </w:t>
+      </w:r>
+      <w:r>
+        <w:rPr>
+          <w:rFonts w:ascii="Consolas" w:hAnsi="Consolas" w:cs="Consolas"/>
+          <w:color w:val="0000FF"/>
+          <w:sz w:val="19"/>
+          <w:szCs w:val="19"/>
+        </w:rPr>
+        <w:t>int</w:t>
+      </w:r>
+    </w:p>
+    <w:p>
+      <w:pPr>
+        <w:autoSpaceDE w:val="0"/>
+        <w:autoSpaceDN w:val="0"/>
+        <w:adjustRightInd w:val="0"/>
+        <w:spacing w:after="0" w:line="240" w:lineRule="auto"/>
+        <w:rPr>
+          <w:rFonts w:ascii="Consolas" w:hAnsi="Consolas" w:cs="Consolas"/>
+          <w:color w:val="000000"/>
+          <w:sz w:val="19"/>
+          <w:szCs w:val="19"/>
+        </w:rPr>
+      </w:pPr>
+      <w:r>
+        <w:rPr>
+          <w:rFonts w:ascii="Consolas" w:hAnsi="Consolas" w:cs="Consolas"/>
+          <w:color w:val="808080"/>
+          <w:sz w:val="19"/>
+          <w:szCs w:val="19"/>
+        </w:rPr>
+        <w:t>)</w:t>
+      </w:r>
+    </w:p>
+    <w:p>
+      <w:pPr>
+        <w:autoSpaceDE w:val="0"/>
+        <w:autoSpaceDN w:val="0"/>
+        <w:adjustRightInd w:val="0"/>
+        <w:spacing w:after="0" w:line="240" w:lineRule="auto"/>
+        <w:rPr>
+          <w:rFonts w:ascii="Consolas" w:hAnsi="Consolas" w:cs="Consolas"/>
+          <w:color w:val="000000"/>
+          <w:sz w:val="19"/>
+          <w:szCs w:val="19"/>
+        </w:rPr>
+      </w:pPr>
+      <w:r>
+        <w:rPr>
+          <w:rFonts w:ascii="Consolas" w:hAnsi="Consolas" w:cs="Consolas"/>
+          <w:color w:val="0000FF"/>
+          <w:sz w:val="19"/>
+          <w:szCs w:val="19"/>
+        </w:rPr>
+        <w:t>as</w:t>
+      </w:r>
+    </w:p>
+    <w:p>
+      <w:pPr>
+        <w:autoSpaceDE w:val="0"/>
+        <w:autoSpaceDN w:val="0"/>
+        <w:adjustRightInd w:val="0"/>
+        <w:spacing w:after="0" w:line="240" w:lineRule="auto"/>
+        <w:rPr>
+          <w:rFonts w:ascii="Consolas" w:hAnsi="Consolas" w:cs="Consolas"/>
+          <w:color w:val="000000"/>
+          <w:sz w:val="19"/>
+          <w:szCs w:val="19"/>
+        </w:rPr>
+      </w:pPr>
+      <w:r>
+        <w:rPr>
+          <w:rFonts w:ascii="Consolas" w:hAnsi="Consolas" w:cs="Consolas"/>
+          <w:color w:val="0000FF"/>
+          <w:sz w:val="19"/>
+          <w:szCs w:val="19"/>
+        </w:rPr>
+        <w:t>begin</w:t>
+      </w:r>
+    </w:p>
+    <w:p>
+      <w:pPr>
+        <w:autoSpaceDE w:val="0"/>
+        <w:autoSpaceDN w:val="0"/>
+        <w:adjustRightInd w:val="0"/>
+        <w:spacing w:after="0" w:line="240" w:lineRule="auto"/>
+        <w:rPr>
+          <w:rFonts w:ascii="Consolas" w:hAnsi="Consolas" w:cs="Consolas"/>
+          <w:color w:val="000000"/>
+          <w:sz w:val="19"/>
+          <w:szCs w:val="19"/>
+        </w:rPr>
+      </w:pPr>
+      <w:r>
+        <w:rPr>
+          <w:rFonts w:ascii="Consolas" w:hAnsi="Consolas" w:cs="Consolas"/>
+          <w:color w:val="000000"/>
+          <w:sz w:val="19"/>
+          <w:szCs w:val="19"/>
+        </w:rPr>
+        <w:tab/>
+      </w:r>
+      <w:r>
+        <w:rPr>
+          <w:rFonts w:ascii="Consolas" w:hAnsi="Consolas" w:cs="Consolas"/>
+          <w:color w:val="0000FF"/>
+          <w:sz w:val="19"/>
+          <w:szCs w:val="19"/>
+        </w:rPr>
+        <w:t>Insert</w:t>
+      </w:r>
+      <w:r>
+        <w:rPr>
+          <w:rFonts w:ascii="Consolas" w:hAnsi="Consolas" w:cs="Consolas"/>
+          <w:color w:val="000000"/>
+          <w:sz w:val="19"/>
+          <w:szCs w:val="19"/>
+        </w:rPr>
+        <w:t xml:space="preserve"> </w:t>
+      </w:r>
+      <w:r>
+        <w:rPr>
+          <w:rFonts w:ascii="Consolas" w:hAnsi="Consolas" w:cs="Consolas"/>
+          <w:color w:val="0000FF"/>
+          <w:sz w:val="19"/>
+          <w:szCs w:val="19"/>
+        </w:rPr>
+        <w:t>into</w:t>
+      </w:r>
+      <w:r>
+        <w:rPr>
+          <w:rFonts w:ascii="Consolas" w:hAnsi="Consolas" w:cs="Consolas"/>
+          <w:color w:val="000000"/>
+          <w:sz w:val="19"/>
+          <w:szCs w:val="19"/>
+        </w:rPr>
+        <w:t xml:space="preserve"> [Order Details] </w:t>
+      </w:r>
+      <w:r>
+        <w:rPr>
+          <w:rFonts w:ascii="Consolas" w:hAnsi="Consolas" w:cs="Consolas"/>
+          <w:color w:val="0000FF"/>
+          <w:sz w:val="19"/>
+          <w:szCs w:val="19"/>
+        </w:rPr>
+        <w:t xml:space="preserve">values </w:t>
+      </w:r>
+      <w:r>
+        <w:rPr>
+          <w:rFonts w:ascii="Consolas" w:hAnsi="Consolas" w:cs="Consolas"/>
+          <w:color w:val="808080"/>
+          <w:sz w:val="19"/>
+          <w:szCs w:val="19"/>
+        </w:rPr>
+        <w:t>(</w:t>
+      </w:r>
+      <w:r>
+        <w:rPr>
+          <w:rFonts w:ascii="Consolas" w:hAnsi="Consolas" w:cs="Consolas"/>
+          <w:color w:val="000000"/>
+          <w:sz w:val="19"/>
+          <w:szCs w:val="19"/>
+        </w:rPr>
+        <w:t>@</w:t>
+      </w:r>
+      <w:proofErr w:type="gramStart"/>
+      <w:r>
+        <w:rPr>
+          <w:rFonts w:ascii="Consolas" w:hAnsi="Consolas" w:cs="Consolas"/>
+          <w:color w:val="000000"/>
+          <w:sz w:val="19"/>
+          <w:szCs w:val="19"/>
+        </w:rPr>
+        <w:t xml:space="preserve">Orderid </w:t>
+      </w:r>
+      <w:r>
+        <w:rPr>
+          <w:rFonts w:ascii="Consolas" w:hAnsi="Consolas" w:cs="Consolas"/>
+          <w:color w:val="808080"/>
+          <w:sz w:val="19"/>
+          <w:szCs w:val="19"/>
+        </w:rPr>
+        <w:t>,</w:t>
+      </w:r>
+      <w:proofErr w:type="gramEnd"/>
+      <w:r>
+        <w:rPr>
+          <w:rFonts w:ascii="Consolas" w:hAnsi="Consolas" w:cs="Consolas"/>
+          <w:color w:val="000000"/>
+          <w:sz w:val="19"/>
+          <w:szCs w:val="19"/>
+        </w:rPr>
+        <w:t xml:space="preserve"> @pID </w:t>
+      </w:r>
+      <w:r>
+        <w:rPr>
+          <w:rFonts w:ascii="Consolas" w:hAnsi="Consolas" w:cs="Consolas"/>
+          <w:color w:val="808080"/>
+          <w:sz w:val="19"/>
+          <w:szCs w:val="19"/>
+        </w:rPr>
+        <w:t>,</w:t>
+      </w:r>
+      <w:r>
+        <w:rPr>
+          <w:rFonts w:ascii="Consolas" w:hAnsi="Consolas" w:cs="Consolas"/>
+          <w:color w:val="000000"/>
+          <w:sz w:val="19"/>
+          <w:szCs w:val="19"/>
+        </w:rPr>
+        <w:t xml:space="preserve"> @unitPrice </w:t>
+      </w:r>
+      <w:r>
+        <w:rPr>
+          <w:rFonts w:ascii="Consolas" w:hAnsi="Consolas" w:cs="Consolas"/>
+          <w:color w:val="808080"/>
+          <w:sz w:val="19"/>
+          <w:szCs w:val="19"/>
+        </w:rPr>
+        <w:t>,</w:t>
+      </w:r>
+      <w:r>
+        <w:rPr>
+          <w:rFonts w:ascii="Consolas" w:hAnsi="Consolas" w:cs="Consolas"/>
+          <w:color w:val="000000"/>
+          <w:sz w:val="19"/>
+          <w:szCs w:val="19"/>
+        </w:rPr>
+        <w:t xml:space="preserve"> @Totalitems </w:t>
+      </w:r>
+      <w:r>
+        <w:rPr>
+          <w:rFonts w:ascii="Consolas" w:hAnsi="Consolas" w:cs="Consolas"/>
+          <w:color w:val="808080"/>
+          <w:sz w:val="19"/>
+          <w:szCs w:val="19"/>
+        </w:rPr>
+        <w:t>,</w:t>
+      </w:r>
+      <w:r>
+        <w:rPr>
+          <w:rFonts w:ascii="Consolas" w:hAnsi="Consolas" w:cs="Consolas"/>
+          <w:color w:val="000000"/>
+          <w:sz w:val="19"/>
+          <w:szCs w:val="19"/>
+        </w:rPr>
+        <w:t xml:space="preserve"> @discount </w:t>
+      </w:r>
+      <w:r>
+        <w:rPr>
+          <w:rFonts w:ascii="Consolas" w:hAnsi="Consolas" w:cs="Consolas"/>
+          <w:color w:val="808080"/>
+          <w:sz w:val="19"/>
+          <w:szCs w:val="19"/>
+        </w:rPr>
+        <w:t>)</w:t>
+      </w:r>
+    </w:p>
+    <w:p>
+      <w:pPr>
+        <w:autoSpaceDE w:val="0"/>
+        <w:autoSpaceDN w:val="0"/>
+        <w:adjustRightInd w:val="0"/>
+        <w:spacing w:after="0" w:line="240" w:lineRule="auto"/>
+        <w:rPr>
+          <w:rFonts w:ascii="Consolas" w:hAnsi="Consolas" w:cs="Consolas"/>
+          <w:color w:val="000000"/>
+          <w:sz w:val="19"/>
+          <w:szCs w:val="19"/>
+        </w:rPr>
+      </w:pPr>
+      <w:r>
+        <w:rPr>
+          <w:rFonts w:ascii="Consolas" w:hAnsi="Consolas" w:cs="Consolas"/>
+          <w:color w:val="0000FF"/>
+          <w:sz w:val="19"/>
+          <w:szCs w:val="19"/>
+        </w:rPr>
+        <w:t>end</w:t>
+      </w:r>
+    </w:p>
+    <w:p>
+      <w:pPr>
+        <w:autoSpaceDE w:val="0"/>
+        <w:autoSpaceDN w:val="0"/>
+        <w:adjustRightInd w:val="0"/>
+        <w:spacing w:after="0" w:line="240" w:lineRule="auto"/>
+        <w:rPr>
+          <w:rFonts w:ascii="Consolas" w:hAnsi="Consolas" w:cs="Consolas"/>
+          <w:color w:val="000000"/>
+          <w:sz w:val="19"/>
+          <w:szCs w:val="19"/>
+        </w:rPr>
+      </w:pPr>
+      <w:r>
+        <w:rPr>
+          <w:rFonts w:ascii="Consolas" w:hAnsi="Consolas" w:cs="Consolas"/>
+          <w:color w:val="0000FF"/>
+          <w:sz w:val="19"/>
+          <w:szCs w:val="19"/>
+        </w:rPr>
+        <w:t>execute</w:t>
+      </w:r>
+      <w:r>
+        <w:rPr>
+          <w:rFonts w:ascii="Consolas" w:hAnsi="Consolas" w:cs="Consolas"/>
+          <w:color w:val="000000"/>
+          <w:sz w:val="19"/>
+          <w:szCs w:val="19"/>
+        </w:rPr>
+        <w:t xml:space="preserve"> </w:t>
+      </w:r>
+      <w:proofErr w:type="spellStart"/>
+      <w:r>
+        <w:rPr>
+          <w:rFonts w:ascii="Consolas" w:hAnsi="Consolas" w:cs="Consolas"/>
+          <w:color w:val="000000"/>
+          <w:sz w:val="19"/>
+          <w:szCs w:val="19"/>
+        </w:rPr>
+        <w:t>spInsertCustomerOrderDetails</w:t>
+      </w:r>
+      <w:proofErr w:type="spellEnd"/>
+      <w:r>
+        <w:rPr>
+          <w:rFonts w:ascii="Consolas" w:hAnsi="Consolas" w:cs="Consolas"/>
+          <w:color w:val="0000FF"/>
+          <w:sz w:val="19"/>
+          <w:szCs w:val="19"/>
+        </w:rPr>
+        <w:t xml:space="preserve"> </w:t>
+      </w:r>
+      <w:r>
+        <w:rPr>
+          <w:rFonts w:ascii="Consolas" w:hAnsi="Consolas" w:cs="Consolas"/>
+          <w:color w:val="000000"/>
+          <w:sz w:val="19"/>
+          <w:szCs w:val="19"/>
+        </w:rPr>
+        <w:t>10249</w:t>
+      </w:r>
+      <w:r>
+        <w:rPr>
+          <w:rFonts w:ascii="Consolas" w:hAnsi="Consolas" w:cs="Consolas"/>
+          <w:color w:val="808080"/>
+          <w:sz w:val="19"/>
+          <w:szCs w:val="19"/>
+        </w:rPr>
+        <w:t>,</w:t>
+      </w:r>
+      <w:r>
+        <w:rPr>
+          <w:rFonts w:ascii="Consolas" w:hAnsi="Consolas" w:cs="Consolas"/>
+          <w:color w:val="000000"/>
+          <w:sz w:val="19"/>
+          <w:szCs w:val="19"/>
+        </w:rPr>
+        <w:t xml:space="preserve"> 72</w:t>
+      </w:r>
+      <w:r>
+        <w:rPr>
+          <w:rFonts w:ascii="Consolas" w:hAnsi="Consolas" w:cs="Consolas"/>
+          <w:color w:val="808080"/>
+          <w:sz w:val="19"/>
+          <w:szCs w:val="19"/>
+        </w:rPr>
+        <w:t>,</w:t>
+      </w:r>
+      <w:r>
+        <w:rPr>
+          <w:rFonts w:ascii="Consolas" w:hAnsi="Consolas" w:cs="Consolas"/>
+          <w:color w:val="000000"/>
+          <w:sz w:val="19"/>
+          <w:szCs w:val="19"/>
+        </w:rPr>
+        <w:t xml:space="preserve"> 15.00</w:t>
+      </w:r>
+      <w:r>
+        <w:rPr>
+          <w:rFonts w:ascii="Consolas" w:hAnsi="Consolas" w:cs="Consolas"/>
+          <w:color w:val="808080"/>
+          <w:sz w:val="19"/>
+          <w:szCs w:val="19"/>
+        </w:rPr>
+        <w:t>,</w:t>
+      </w:r>
+      <w:r>
+        <w:rPr>
+          <w:rFonts w:ascii="Consolas" w:hAnsi="Consolas" w:cs="Consolas"/>
+          <w:color w:val="000000"/>
+          <w:sz w:val="19"/>
+          <w:szCs w:val="19"/>
+        </w:rPr>
+        <w:t xml:space="preserve"> 30</w:t>
+      </w:r>
+      <w:r>
+        <w:rPr>
+          <w:rFonts w:ascii="Consolas" w:hAnsi="Consolas" w:cs="Consolas"/>
+          <w:color w:val="808080"/>
+          <w:sz w:val="19"/>
+          <w:szCs w:val="19"/>
+        </w:rPr>
+        <w:t>,</w:t>
+      </w:r>
+      <w:r>
+        <w:rPr>
+          <w:rFonts w:ascii="Consolas" w:hAnsi="Consolas" w:cs="Consolas"/>
+          <w:color w:val="000000"/>
+          <w:sz w:val="19"/>
+          <w:szCs w:val="19"/>
+        </w:rPr>
+        <w:t xml:space="preserve"> 0.10</w:t>
+      </w:r>
+    </w:p>
+    <w:p>
+      <w:pPr>
+        <w:autoSpaceDE w:val="0"/>
+        <w:autoSpaceDN w:val="0"/>
+        <w:adjustRightInd w:val="0"/>
+        <w:spacing w:after="0" w:line="240" w:lineRule="auto"/>
+        <w:rPr>
+          <w:rFonts w:ascii="Consolas" w:hAnsi="Consolas" w:cs="Consolas"/>
+          <w:color w:val="000000"/>
+          <w:sz w:val="19"/>
+          <w:szCs w:val="19"/>
+        </w:rPr>
+      </w:pPr>
+    </w:p>
+    <w:p>
+      <w:pPr>
+        <w:autoSpaceDE w:val="0"/>
+        <w:autoSpaceDN w:val="0"/>
+        <w:adjustRightInd w:val="0"/>
+        <w:spacing w:after="0" w:line="240" w:lineRule="auto"/>
+        <w:rPr>
+          <w:rFonts w:ascii="Consolas" w:hAnsi="Consolas" w:cs="Consolas"/>
+          <w:color w:val="000000"/>
+          <w:sz w:val="19"/>
+          <w:szCs w:val="19"/>
+        </w:rPr>
+      </w:pPr>
+      <w:r>
+        <w:rPr>
+          <w:rFonts w:ascii="Consolas" w:hAnsi="Consolas" w:cs="Consolas"/>
+          <w:color w:val="0000FF"/>
+          <w:sz w:val="19"/>
+          <w:szCs w:val="19"/>
+        </w:rPr>
+        <w:t>SELECT</w:t>
+      </w:r>
+      <w:r>
+        <w:rPr>
+          <w:rFonts w:ascii="Consolas" w:hAnsi="Consolas" w:cs="Consolas"/>
+          <w:color w:val="000000"/>
+          <w:sz w:val="19"/>
+          <w:szCs w:val="19"/>
+        </w:rPr>
+        <w:t xml:space="preserve"> </w:t>
+      </w:r>
+      <w:r>
+        <w:rPr>
+          <w:rFonts w:ascii="Consolas" w:hAnsi="Consolas" w:cs="Consolas"/>
+          <w:color w:val="808080"/>
+          <w:sz w:val="19"/>
+          <w:szCs w:val="19"/>
+        </w:rPr>
+        <w:t>*</w:t>
+      </w:r>
+      <w:r>
+        <w:rPr>
+          <w:rFonts w:ascii="Consolas" w:hAnsi="Consolas" w:cs="Consolas"/>
+          <w:color w:val="000000"/>
+          <w:sz w:val="19"/>
+          <w:szCs w:val="19"/>
+        </w:rPr>
+        <w:t xml:space="preserve"> </w:t>
+      </w:r>
+      <w:r>
+        <w:rPr>
+          <w:rFonts w:ascii="Consolas" w:hAnsi="Consolas" w:cs="Consolas"/>
+          <w:color w:val="0000FF"/>
+          <w:sz w:val="19"/>
+          <w:szCs w:val="19"/>
+        </w:rPr>
+        <w:t>FROM</w:t>
+      </w:r>
+      <w:r>
+        <w:rPr>
+          <w:rFonts w:ascii="Consolas" w:hAnsi="Consolas" w:cs="Consolas"/>
+          <w:color w:val="000000"/>
+          <w:sz w:val="19"/>
+          <w:szCs w:val="19"/>
+        </w:rPr>
+        <w:t xml:space="preserve"> [Order Details]</w:t>
+      </w:r>
+    </w:p>
+    <w:p>
+      <w:r>
+        <w:rPr>
+          <w:noProof/>
+        </w:rPr>
+        <w:drawing>
+          <wp:inline distT="0" distB="0" distL="0" distR="0">
+            <wp:extent cx="5853603" cy="5645426"/>
+            <wp:effectExtent l="0" t="0" r="0" b="0"/>
+            <wp:docPr id="5" name="Picture 5"/>
+            <wp:cNvGraphicFramePr>
+              <a:graphicFrameLocks xmlns:a="http://schemas.openxmlformats.org/drawingml/2006/main" noChangeAspect="1"/>
+            </wp:cNvGraphicFramePr>
+            <a:graphic xmlns:a="http://schemas.openxmlformats.org/drawingml/2006/main">
+              <a:graphicData uri="http://schemas.openxmlformats.org/drawingml/2006/picture">
+                <pic:pic xmlns:pic="http://schemas.openxmlformats.org/drawingml/2006/picture">
+                  <pic:nvPicPr>
+                    <pic:cNvPr id="5" name="Picture 5"/>
+                    <pic:cNvPicPr/>
+                  </pic:nvPicPr>
+                  <pic:blipFill>
+                    <a:blip r:embed="rId10">
+                      <a:extLst>
+                        <a:ext uri="{28A0092B-C50C-407E-A947-70E740481C1C}">
+                          <a14:useLocalDpi xmlns:a14="http://schemas.microsoft.com/office/drawing/2010/main" val="0"/>
+                        </a:ext>
+                      </a:extLst>
+                    </a:blip>
+                    <a:stretch>
+                      <a:fillRect/>
+                    </a:stretch>
+                  </pic:blipFill>
+                  <pic:spPr>
+                    <a:xfrm>
+                      <a:off x="0" y="0"/>
+                      <a:ext cx="5867008" cy="5658355"/>
+                    </a:xfrm>
+                    <a:prstGeom prst="rect">
+                      <a:avLst/>
+                    </a:prstGeom>
+                  </pic:spPr>
+                </pic:pic>
+              </a:graphicData>
+            </a:graphic>
+          </wp:inline>
+        </w:drawing>
+      </w:r>
+    </w:p>
+    <w:p/>
+    <w:p/>
+    <w:p>
+      <w:r>
+        <w:t xml:space="preserve">7) </w:t>
+      </w:r>
+      <w:r>
+        <w:t>write a SQL query to Create Stored procedure in the Northwind database to update</w:t>
+      </w:r>
+    </w:p>
+    <w:p>
+      <w:r>
+        <w:t>Customer Order Details</w:t>
+      </w:r>
+    </w:p>
+    <w:p/>
+    <w:p/>
+    <w:p>
+      <w:pPr>
+        <w:autoSpaceDE w:val="0"/>
+        <w:autoSpaceDN w:val="0"/>
+        <w:adjustRightInd w:val="0"/>
+        <w:spacing w:after="0" w:line="240" w:lineRule="auto"/>
+        <w:rPr>
+          <w:rFonts w:ascii="Consolas" w:hAnsi="Consolas" w:cs="Consolas"/>
+          <w:color w:val="000000"/>
+          <w:sz w:val="19"/>
+          <w:szCs w:val="19"/>
+        </w:rPr>
+      </w:pPr>
+      <w:r>
+        <w:rPr>
+          <w:rFonts w:ascii="Consolas" w:hAnsi="Consolas" w:cs="Consolas"/>
+          <w:color w:val="0000FF"/>
+          <w:sz w:val="19"/>
+          <w:szCs w:val="19"/>
+        </w:rPr>
+        <w:t>alter</w:t>
+      </w:r>
+      <w:r>
+        <w:rPr>
+          <w:rFonts w:ascii="Consolas" w:hAnsi="Consolas" w:cs="Consolas"/>
+          <w:color w:val="000000"/>
+          <w:sz w:val="19"/>
+          <w:szCs w:val="19"/>
+        </w:rPr>
+        <w:t xml:space="preserve"> </w:t>
+      </w:r>
+      <w:r>
+        <w:rPr>
+          <w:rFonts w:ascii="Consolas" w:hAnsi="Consolas" w:cs="Consolas"/>
+          <w:color w:val="0000FF"/>
+          <w:sz w:val="19"/>
+          <w:szCs w:val="19"/>
+        </w:rPr>
+        <w:t>Proc</w:t>
+      </w:r>
+      <w:r>
+        <w:rPr>
+          <w:rFonts w:ascii="Consolas" w:hAnsi="Consolas" w:cs="Consolas"/>
+          <w:color w:val="000000"/>
+          <w:sz w:val="19"/>
+          <w:szCs w:val="19"/>
+        </w:rPr>
+        <w:t xml:space="preserve"> </w:t>
+      </w:r>
+      <w:proofErr w:type="spellStart"/>
+      <w:r>
+        <w:rPr>
+          <w:rFonts w:ascii="Consolas" w:hAnsi="Consolas" w:cs="Consolas"/>
+          <w:color w:val="000000"/>
+          <w:sz w:val="19"/>
+          <w:szCs w:val="19"/>
+        </w:rPr>
+        <w:t>spUpdateCustomerOrderDetails</w:t>
+      </w:r>
+      <w:proofErr w:type="spellEnd"/>
+    </w:p>
+    <w:p>
+      <w:pPr>
+        <w:autoSpaceDE w:val="0"/>
+        <w:autoSpaceDN w:val="0"/>
+        <w:adjustRightInd w:val="0"/>
+        <w:spacing w:after="0" w:line="240" w:lineRule="auto"/>
+        <w:rPr>
+          <w:rFonts w:ascii="Consolas" w:hAnsi="Consolas" w:cs="Consolas"/>
+          <w:color w:val="000000"/>
+          <w:sz w:val="19"/>
+          <w:szCs w:val="19"/>
+        </w:rPr>
+      </w:pPr>
+      <w:r>
+        <w:rPr>
+          <w:rFonts w:ascii="Consolas" w:hAnsi="Consolas" w:cs="Consolas"/>
+          <w:color w:val="808080"/>
+          <w:sz w:val="19"/>
+          <w:szCs w:val="19"/>
+        </w:rPr>
+        <w:t>(</w:t>
+      </w:r>
+    </w:p>
+    <w:p>
+      <w:pPr>
+        <w:autoSpaceDE w:val="0"/>
+        <w:autoSpaceDN w:val="0"/>
+        <w:adjustRightInd w:val="0"/>
+        <w:spacing w:after="0" w:line="240" w:lineRule="auto"/>
+        <w:rPr>
+          <w:rFonts w:ascii="Consolas" w:hAnsi="Consolas" w:cs="Consolas"/>
+          <w:color w:val="000000"/>
+          <w:sz w:val="19"/>
+          <w:szCs w:val="19"/>
+        </w:rPr>
+      </w:pPr>
+      <w:r>
+        <w:rPr>
+          <w:rFonts w:ascii="Consolas" w:hAnsi="Consolas" w:cs="Consolas"/>
+          <w:color w:val="000000"/>
+          <w:sz w:val="19"/>
+          <w:szCs w:val="19"/>
+        </w:rPr>
+        <w:tab/>
+        <w:t>@</w:t>
+      </w:r>
+      <w:proofErr w:type="gramStart"/>
+      <w:r>
+        <w:rPr>
+          <w:rFonts w:ascii="Consolas" w:hAnsi="Consolas" w:cs="Consolas"/>
+          <w:color w:val="000000"/>
+          <w:sz w:val="19"/>
+          <w:szCs w:val="19"/>
+        </w:rPr>
+        <w:t>orderid</w:t>
+      </w:r>
+      <w:proofErr w:type="gramEnd"/>
+      <w:r>
+        <w:rPr>
+          <w:rFonts w:ascii="Consolas" w:hAnsi="Consolas" w:cs="Consolas"/>
+          <w:color w:val="000000"/>
+          <w:sz w:val="19"/>
+          <w:szCs w:val="19"/>
+        </w:rPr>
+        <w:t xml:space="preserve"> </w:t>
+      </w:r>
+      <w:r>
+        <w:rPr>
+          <w:rFonts w:ascii="Consolas" w:hAnsi="Consolas" w:cs="Consolas"/>
+          <w:color w:val="0000FF"/>
+          <w:sz w:val="19"/>
+          <w:szCs w:val="19"/>
+        </w:rPr>
+        <w:t>int</w:t>
+      </w:r>
+      <w:r>
+        <w:rPr>
+          <w:rFonts w:ascii="Consolas" w:hAnsi="Consolas" w:cs="Consolas"/>
+          <w:color w:val="808080"/>
+          <w:sz w:val="19"/>
+          <w:szCs w:val="19"/>
+        </w:rPr>
+        <w:t>,</w:t>
+      </w:r>
+    </w:p>
+    <w:p>
+      <w:pPr>
+        <w:autoSpaceDE w:val="0"/>
+        <w:autoSpaceDN w:val="0"/>
+        <w:adjustRightInd w:val="0"/>
+        <w:spacing w:after="0" w:line="240" w:lineRule="auto"/>
+        <w:rPr>
+          <w:rFonts w:ascii="Consolas" w:hAnsi="Consolas" w:cs="Consolas"/>
+          <w:color w:val="000000"/>
+          <w:sz w:val="19"/>
+          <w:szCs w:val="19"/>
+        </w:rPr>
+      </w:pPr>
+      <w:r>
+        <w:rPr>
+          <w:rFonts w:ascii="Consolas" w:hAnsi="Consolas" w:cs="Consolas"/>
+          <w:color w:val="000000"/>
+          <w:sz w:val="19"/>
+          <w:szCs w:val="19"/>
+        </w:rPr>
+        <w:tab/>
+        <w:t>@</w:t>
+      </w:r>
+      <w:proofErr w:type="gramStart"/>
+      <w:r>
+        <w:rPr>
+          <w:rFonts w:ascii="Consolas" w:hAnsi="Consolas" w:cs="Consolas"/>
+          <w:color w:val="000000"/>
+          <w:sz w:val="19"/>
+          <w:szCs w:val="19"/>
+        </w:rPr>
+        <w:t>productid</w:t>
+      </w:r>
+      <w:proofErr w:type="gramEnd"/>
+      <w:r>
+        <w:rPr>
+          <w:rFonts w:ascii="Consolas" w:hAnsi="Consolas" w:cs="Consolas"/>
+          <w:color w:val="000000"/>
+          <w:sz w:val="19"/>
+          <w:szCs w:val="19"/>
+        </w:rPr>
+        <w:t xml:space="preserve"> </w:t>
+      </w:r>
+      <w:r>
+        <w:rPr>
+          <w:rFonts w:ascii="Consolas" w:hAnsi="Consolas" w:cs="Consolas"/>
+          <w:color w:val="0000FF"/>
+          <w:sz w:val="19"/>
+          <w:szCs w:val="19"/>
+        </w:rPr>
+        <w:t>int</w:t>
+      </w:r>
+      <w:r>
+        <w:rPr>
+          <w:rFonts w:ascii="Consolas" w:hAnsi="Consolas" w:cs="Consolas"/>
+          <w:color w:val="808080"/>
+          <w:sz w:val="19"/>
+          <w:szCs w:val="19"/>
+        </w:rPr>
+        <w:t>,</w:t>
+      </w:r>
+    </w:p>
+    <w:p>
+      <w:pPr>
+        <w:autoSpaceDE w:val="0"/>
+        <w:autoSpaceDN w:val="0"/>
+        <w:adjustRightInd w:val="0"/>
+        <w:spacing w:after="0" w:line="240" w:lineRule="auto"/>
+        <w:rPr>
+          <w:rFonts w:ascii="Consolas" w:hAnsi="Consolas" w:cs="Consolas"/>
+          <w:color w:val="000000"/>
+          <w:sz w:val="19"/>
+          <w:szCs w:val="19"/>
+        </w:rPr>
+      </w:pPr>
+      <w:r>
+        <w:rPr>
+          <w:rFonts w:ascii="Consolas" w:hAnsi="Consolas" w:cs="Consolas"/>
+          <w:color w:val="000000"/>
+          <w:sz w:val="19"/>
+          <w:szCs w:val="19"/>
+        </w:rPr>
+        <w:tab/>
+        <w:t xml:space="preserve">@unitprice </w:t>
+      </w:r>
+      <w:proofErr w:type="gramStart"/>
+      <w:r>
+        <w:rPr>
+          <w:rFonts w:ascii="Consolas" w:hAnsi="Consolas" w:cs="Consolas"/>
+          <w:color w:val="0000FF"/>
+          <w:sz w:val="19"/>
+          <w:szCs w:val="19"/>
+        </w:rPr>
+        <w:t>decimal</w:t>
+      </w:r>
+      <w:r>
+        <w:rPr>
+          <w:rFonts w:ascii="Consolas" w:hAnsi="Consolas" w:cs="Consolas"/>
+          <w:color w:val="808080"/>
+          <w:sz w:val="19"/>
+          <w:szCs w:val="19"/>
+        </w:rPr>
+        <w:t>(</w:t>
+      </w:r>
+      <w:proofErr w:type="gramEnd"/>
+      <w:r>
+        <w:rPr>
+          <w:rFonts w:ascii="Consolas" w:hAnsi="Consolas" w:cs="Consolas"/>
+          <w:color w:val="000000"/>
+          <w:sz w:val="19"/>
+          <w:szCs w:val="19"/>
+        </w:rPr>
+        <w:t>5</w:t>
+      </w:r>
+      <w:r>
+        <w:rPr>
+          <w:rFonts w:ascii="Consolas" w:hAnsi="Consolas" w:cs="Consolas"/>
+          <w:color w:val="808080"/>
+          <w:sz w:val="19"/>
+          <w:szCs w:val="19"/>
+        </w:rPr>
+        <w:t>,</w:t>
+      </w:r>
+      <w:r>
+        <w:rPr>
+          <w:rFonts w:ascii="Consolas" w:hAnsi="Consolas" w:cs="Consolas"/>
+          <w:color w:val="000000"/>
+          <w:sz w:val="19"/>
+          <w:szCs w:val="19"/>
+        </w:rPr>
+        <w:t>2</w:t>
+      </w:r>
+      <w:r>
+        <w:rPr>
+          <w:rFonts w:ascii="Consolas" w:hAnsi="Consolas" w:cs="Consolas"/>
+          <w:color w:val="808080"/>
+          <w:sz w:val="19"/>
+          <w:szCs w:val="19"/>
+        </w:rPr>
+        <w:t>),</w:t>
+      </w:r>
+    </w:p>
+    <w:p>
+      <w:pPr>
+        <w:autoSpaceDE w:val="0"/>
+        <w:autoSpaceDN w:val="0"/>
+        <w:adjustRightInd w:val="0"/>
+        <w:spacing w:after="0" w:line="240" w:lineRule="auto"/>
+        <w:rPr>
+          <w:rFonts w:ascii="Consolas" w:hAnsi="Consolas" w:cs="Consolas"/>
+          <w:color w:val="000000"/>
+          <w:sz w:val="19"/>
+          <w:szCs w:val="19"/>
+        </w:rPr>
+      </w:pPr>
+      <w:r>
+        <w:rPr>
+          <w:rFonts w:ascii="Consolas" w:hAnsi="Consolas" w:cs="Consolas"/>
+          <w:color w:val="000000"/>
+          <w:sz w:val="19"/>
+          <w:szCs w:val="19"/>
+        </w:rPr>
+        <w:tab/>
+        <w:t xml:space="preserve">@Totalitems </w:t>
+      </w:r>
+      <w:r>
+        <w:rPr>
+          <w:rFonts w:ascii="Consolas" w:hAnsi="Consolas" w:cs="Consolas"/>
+          <w:color w:val="0000FF"/>
+          <w:sz w:val="19"/>
+          <w:szCs w:val="19"/>
+        </w:rPr>
+        <w:t>int</w:t>
+      </w:r>
+    </w:p>
+    <w:p>
+      <w:pPr>
+        <w:autoSpaceDE w:val="0"/>
+        <w:autoSpaceDN w:val="0"/>
+        <w:adjustRightInd w:val="0"/>
+        <w:spacing w:after="0" w:line="240" w:lineRule="auto"/>
+        <w:rPr>
+          <w:rFonts w:ascii="Consolas" w:hAnsi="Consolas" w:cs="Consolas"/>
+          <w:color w:val="000000"/>
+          <w:sz w:val="19"/>
+          <w:szCs w:val="19"/>
+        </w:rPr>
+      </w:pPr>
+      <w:r>
+        <w:rPr>
+          <w:rFonts w:ascii="Consolas" w:hAnsi="Consolas" w:cs="Consolas"/>
+          <w:color w:val="000000"/>
+          <w:sz w:val="19"/>
+          <w:szCs w:val="19"/>
+        </w:rPr>
+        <w:tab/>
+      </w:r>
+    </w:p>
+    <w:p>
+      <w:pPr>
+        <w:autoSpaceDE w:val="0"/>
+        <w:autoSpaceDN w:val="0"/>
+        <w:adjustRightInd w:val="0"/>
+        <w:spacing w:after="0" w:line="240" w:lineRule="auto"/>
+        <w:rPr>
+          <w:rFonts w:ascii="Consolas" w:hAnsi="Consolas" w:cs="Consolas"/>
+          <w:color w:val="000000"/>
+          <w:sz w:val="19"/>
+          <w:szCs w:val="19"/>
+        </w:rPr>
+      </w:pPr>
+      <w:r>
+        <w:rPr>
+          <w:rFonts w:ascii="Consolas" w:hAnsi="Consolas" w:cs="Consolas"/>
+          <w:color w:val="808080"/>
+          <w:sz w:val="19"/>
+          <w:szCs w:val="19"/>
+        </w:rPr>
+        <w:t>)</w:t>
+      </w:r>
+    </w:p>
+    <w:p>
+      <w:pPr>
+        <w:autoSpaceDE w:val="0"/>
+        <w:autoSpaceDN w:val="0"/>
+        <w:adjustRightInd w:val="0"/>
+        <w:spacing w:after="0" w:line="240" w:lineRule="auto"/>
+        <w:rPr>
+          <w:rFonts w:ascii="Consolas" w:hAnsi="Consolas" w:cs="Consolas"/>
+          <w:color w:val="000000"/>
+          <w:sz w:val="19"/>
+          <w:szCs w:val="19"/>
+        </w:rPr>
+      </w:pPr>
+      <w:r>
+        <w:rPr>
+          <w:rFonts w:ascii="Consolas" w:hAnsi="Consolas" w:cs="Consolas"/>
+          <w:color w:val="000000"/>
+          <w:sz w:val="19"/>
+          <w:szCs w:val="19"/>
+        </w:rPr>
+        <w:t xml:space="preserve"> </w:t>
+      </w:r>
+      <w:r>
+        <w:rPr>
+          <w:rFonts w:ascii="Consolas" w:hAnsi="Consolas" w:cs="Consolas"/>
+          <w:color w:val="0000FF"/>
+          <w:sz w:val="19"/>
+          <w:szCs w:val="19"/>
+        </w:rPr>
+        <w:t>As</w:t>
+      </w:r>
+    </w:p>
+    <w:p>
+      <w:pPr>
+        <w:autoSpaceDE w:val="0"/>
+        <w:autoSpaceDN w:val="0"/>
+        <w:adjustRightInd w:val="0"/>
+        <w:spacing w:after="0" w:line="240" w:lineRule="auto"/>
+        <w:rPr>
+          <w:rFonts w:ascii="Consolas" w:hAnsi="Consolas" w:cs="Consolas"/>
+          <w:color w:val="000000"/>
+          <w:sz w:val="19"/>
+          <w:szCs w:val="19"/>
+        </w:rPr>
+      </w:pPr>
+      <w:r>
+        <w:rPr>
+          <w:rFonts w:ascii="Consolas" w:hAnsi="Consolas" w:cs="Consolas"/>
+          <w:color w:val="000000"/>
+          <w:sz w:val="19"/>
+          <w:szCs w:val="19"/>
+        </w:rPr>
+        <w:t xml:space="preserve"> </w:t>
+      </w:r>
+      <w:r>
+        <w:rPr>
+          <w:rFonts w:ascii="Consolas" w:hAnsi="Consolas" w:cs="Consolas"/>
+          <w:color w:val="0000FF"/>
+          <w:sz w:val="19"/>
+          <w:szCs w:val="19"/>
+        </w:rPr>
+        <w:t>Begin</w:t>
+      </w:r>
+    </w:p>
+    <w:p>
+      <w:pPr>
+        <w:autoSpaceDE w:val="0"/>
+        <w:autoSpaceDN w:val="0"/>
+        <w:adjustRightInd w:val="0"/>
+        <w:spacing w:after="0" w:line="240" w:lineRule="auto"/>
+        <w:rPr>
+          <w:rFonts w:ascii="Consolas" w:hAnsi="Consolas" w:cs="Consolas"/>
+          <w:color w:val="000000"/>
+          <w:sz w:val="19"/>
+          <w:szCs w:val="19"/>
+        </w:rPr>
+      </w:pPr>
+      <w:r>
+        <w:rPr>
+          <w:rFonts w:ascii="Consolas" w:hAnsi="Consolas" w:cs="Consolas"/>
+          <w:color w:val="000000"/>
+          <w:sz w:val="19"/>
+          <w:szCs w:val="19"/>
+        </w:rPr>
+        <w:tab/>
+      </w:r>
+      <w:r>
+        <w:rPr>
+          <w:rFonts w:ascii="Consolas" w:hAnsi="Consolas" w:cs="Consolas"/>
+          <w:color w:val="FF00FF"/>
+          <w:sz w:val="19"/>
+          <w:szCs w:val="19"/>
+        </w:rPr>
+        <w:t>Update</w:t>
+      </w:r>
+      <w:r>
+        <w:rPr>
+          <w:rFonts w:ascii="Consolas" w:hAnsi="Consolas" w:cs="Consolas"/>
+          <w:color w:val="000000"/>
+          <w:sz w:val="19"/>
+          <w:szCs w:val="19"/>
+        </w:rPr>
+        <w:t xml:space="preserve"> [Order Details] </w:t>
+      </w:r>
+    </w:p>
+    <w:p>
+      <w:pPr>
+        <w:autoSpaceDE w:val="0"/>
+        <w:autoSpaceDN w:val="0"/>
+        <w:adjustRightInd w:val="0"/>
+        <w:spacing w:after="0" w:line="240" w:lineRule="auto"/>
+        <w:rPr>
+          <w:rFonts w:ascii="Consolas" w:hAnsi="Consolas" w:cs="Consolas"/>
+          <w:color w:val="000000"/>
+          <w:sz w:val="19"/>
+          <w:szCs w:val="19"/>
+        </w:rPr>
+      </w:pPr>
+      <w:r>
+        <w:rPr>
+          <w:rFonts w:ascii="Consolas" w:hAnsi="Consolas" w:cs="Consolas"/>
+          <w:color w:val="000000"/>
+          <w:sz w:val="19"/>
+          <w:szCs w:val="19"/>
+        </w:rPr>
+        <w:tab/>
+      </w:r>
+      <w:r>
+        <w:rPr>
+          <w:rFonts w:ascii="Consolas" w:hAnsi="Consolas" w:cs="Consolas"/>
+          <w:color w:val="0000FF"/>
+          <w:sz w:val="19"/>
+          <w:szCs w:val="19"/>
+        </w:rPr>
+        <w:t>set</w:t>
+      </w:r>
+      <w:r>
+        <w:rPr>
+          <w:rFonts w:ascii="Consolas" w:hAnsi="Consolas" w:cs="Consolas"/>
+          <w:color w:val="000000"/>
+          <w:sz w:val="19"/>
+          <w:szCs w:val="19"/>
+        </w:rPr>
+        <w:t xml:space="preserve"> </w:t>
+      </w:r>
+      <w:proofErr w:type="spellStart"/>
+      <w:r>
+        <w:rPr>
+          <w:rFonts w:ascii="Consolas" w:hAnsi="Consolas" w:cs="Consolas"/>
+          <w:color w:val="000000"/>
+          <w:sz w:val="19"/>
+          <w:szCs w:val="19"/>
+        </w:rPr>
+        <w:t>UnitPrice</w:t>
+      </w:r>
+      <w:proofErr w:type="spellEnd"/>
+      <w:r>
+        <w:rPr>
+          <w:rFonts w:ascii="Consolas" w:hAnsi="Consolas" w:cs="Consolas"/>
+          <w:color w:val="808080"/>
+          <w:sz w:val="19"/>
+          <w:szCs w:val="19"/>
+        </w:rPr>
+        <w:t>=</w:t>
+      </w:r>
+      <w:r>
+        <w:rPr>
+          <w:rFonts w:ascii="Consolas" w:hAnsi="Consolas" w:cs="Consolas"/>
+          <w:color w:val="000000"/>
+          <w:sz w:val="19"/>
+          <w:szCs w:val="19"/>
+        </w:rPr>
+        <w:t>@unitprice</w:t>
+      </w:r>
+      <w:r>
+        <w:rPr>
+          <w:rFonts w:ascii="Consolas" w:hAnsi="Consolas" w:cs="Consolas"/>
+          <w:color w:val="808080"/>
+          <w:sz w:val="19"/>
+          <w:szCs w:val="19"/>
+        </w:rPr>
+        <w:t>,</w:t>
+      </w:r>
+    </w:p>
+    <w:p>
+      <w:pPr>
+        <w:autoSpaceDE w:val="0"/>
+        <w:autoSpaceDN w:val="0"/>
+        <w:adjustRightInd w:val="0"/>
+        <w:spacing w:after="0" w:line="240" w:lineRule="auto"/>
+        <w:rPr>
+          <w:rFonts w:ascii="Consolas" w:hAnsi="Consolas" w:cs="Consolas"/>
+          <w:color w:val="000000"/>
+          <w:sz w:val="19"/>
+          <w:szCs w:val="19"/>
+        </w:rPr>
+      </w:pPr>
+      <w:r>
+        <w:rPr>
+          <w:rFonts w:ascii="Consolas" w:hAnsi="Consolas" w:cs="Consolas"/>
+          <w:color w:val="000000"/>
+          <w:sz w:val="19"/>
+          <w:szCs w:val="19"/>
+        </w:rPr>
+        <w:tab/>
+      </w:r>
+      <w:r>
+        <w:rPr>
+          <w:rFonts w:ascii="Consolas" w:hAnsi="Consolas" w:cs="Consolas"/>
+          <w:color w:val="000000"/>
+          <w:sz w:val="19"/>
+          <w:szCs w:val="19"/>
+        </w:rPr>
+        <w:tab/>
+        <w:t>Quantity</w:t>
+      </w:r>
+      <w:r>
+        <w:rPr>
+          <w:rFonts w:ascii="Consolas" w:hAnsi="Consolas" w:cs="Consolas"/>
+          <w:color w:val="808080"/>
+          <w:sz w:val="19"/>
+          <w:szCs w:val="19"/>
+        </w:rPr>
+        <w:t>=</w:t>
+      </w:r>
+      <w:r>
+        <w:rPr>
+          <w:rFonts w:ascii="Consolas" w:hAnsi="Consolas" w:cs="Consolas"/>
+          <w:color w:val="000000"/>
+          <w:sz w:val="19"/>
+          <w:szCs w:val="19"/>
+        </w:rPr>
+        <w:t>@Totalitems</w:t>
+      </w:r>
+    </w:p>
+    <w:p>
+      <w:pPr>
+        <w:autoSpaceDE w:val="0"/>
+        <w:autoSpaceDN w:val="0"/>
+        <w:adjustRightInd w:val="0"/>
+        <w:spacing w:after="0" w:line="240" w:lineRule="auto"/>
+        <w:rPr>
+          <w:rFonts w:ascii="Consolas" w:hAnsi="Consolas" w:cs="Consolas"/>
+          <w:color w:val="000000"/>
+          <w:sz w:val="19"/>
+          <w:szCs w:val="19"/>
+        </w:rPr>
+      </w:pPr>
+      <w:r>
+        <w:rPr>
+          <w:rFonts w:ascii="Consolas" w:hAnsi="Consolas" w:cs="Consolas"/>
+          <w:color w:val="000000"/>
+          <w:sz w:val="19"/>
+          <w:szCs w:val="19"/>
+        </w:rPr>
+        <w:tab/>
+      </w:r>
+      <w:r>
+        <w:rPr>
+          <w:rFonts w:ascii="Consolas" w:hAnsi="Consolas" w:cs="Consolas"/>
+          <w:color w:val="0000FF"/>
+          <w:sz w:val="19"/>
+          <w:szCs w:val="19"/>
+        </w:rPr>
+        <w:t>where</w:t>
+      </w:r>
+      <w:r>
+        <w:rPr>
+          <w:rFonts w:ascii="Consolas" w:hAnsi="Consolas" w:cs="Consolas"/>
+          <w:color w:val="000000"/>
+          <w:sz w:val="19"/>
+          <w:szCs w:val="19"/>
+        </w:rPr>
+        <w:t xml:space="preserve"> </w:t>
+      </w:r>
+      <w:proofErr w:type="spellStart"/>
+      <w:r>
+        <w:rPr>
+          <w:rFonts w:ascii="Consolas" w:hAnsi="Consolas" w:cs="Consolas"/>
+          <w:color w:val="000000"/>
+          <w:sz w:val="19"/>
+          <w:szCs w:val="19"/>
+        </w:rPr>
+        <w:t>ProductID</w:t>
+      </w:r>
+      <w:proofErr w:type="spellEnd"/>
+      <w:r>
+        <w:rPr>
+          <w:rFonts w:ascii="Consolas" w:hAnsi="Consolas" w:cs="Consolas"/>
+          <w:color w:val="808080"/>
+          <w:sz w:val="19"/>
+          <w:szCs w:val="19"/>
+        </w:rPr>
+        <w:t>=</w:t>
+      </w:r>
+      <w:r>
+        <w:rPr>
+          <w:rFonts w:ascii="Consolas" w:hAnsi="Consolas" w:cs="Consolas"/>
+          <w:color w:val="000000"/>
+          <w:sz w:val="19"/>
+          <w:szCs w:val="19"/>
+        </w:rPr>
+        <w:t xml:space="preserve">@productid </w:t>
+      </w:r>
+      <w:r>
+        <w:rPr>
+          <w:rFonts w:ascii="Consolas" w:hAnsi="Consolas" w:cs="Consolas"/>
+          <w:color w:val="808080"/>
+          <w:sz w:val="19"/>
+          <w:szCs w:val="19"/>
+        </w:rPr>
+        <w:t>and</w:t>
+      </w:r>
+      <w:r>
+        <w:rPr>
+          <w:rFonts w:ascii="Consolas" w:hAnsi="Consolas" w:cs="Consolas"/>
+          <w:color w:val="000000"/>
+          <w:sz w:val="19"/>
+          <w:szCs w:val="19"/>
+        </w:rPr>
+        <w:t xml:space="preserve"> </w:t>
+      </w:r>
+      <w:proofErr w:type="spellStart"/>
+      <w:r>
+        <w:rPr>
+          <w:rFonts w:ascii="Consolas" w:hAnsi="Consolas" w:cs="Consolas"/>
+          <w:color w:val="000000"/>
+          <w:sz w:val="19"/>
+          <w:szCs w:val="19"/>
+        </w:rPr>
+        <w:t>OrderID</w:t>
+      </w:r>
+      <w:proofErr w:type="spellEnd"/>
+      <w:r>
+        <w:rPr>
+          <w:rFonts w:ascii="Consolas" w:hAnsi="Consolas" w:cs="Consolas"/>
+          <w:color w:val="808080"/>
+          <w:sz w:val="19"/>
+          <w:szCs w:val="19"/>
+        </w:rPr>
+        <w:t>=</w:t>
+      </w:r>
+      <w:r>
+        <w:rPr>
+          <w:rFonts w:ascii="Consolas" w:hAnsi="Consolas" w:cs="Consolas"/>
+          <w:color w:val="000000"/>
+          <w:sz w:val="19"/>
+          <w:szCs w:val="19"/>
+        </w:rPr>
+        <w:t>@orderid</w:t>
+      </w:r>
+    </w:p>
+    <w:p>
+      <w:pPr>
+        <w:autoSpaceDE w:val="0"/>
+        <w:autoSpaceDN w:val="0"/>
+        <w:adjustRightInd w:val="0"/>
+        <w:spacing w:after="0" w:line="240" w:lineRule="auto"/>
+        <w:rPr>
+          <w:rFonts w:ascii="Consolas" w:hAnsi="Consolas" w:cs="Consolas"/>
+          <w:color w:val="000000"/>
+          <w:sz w:val="19"/>
+          <w:szCs w:val="19"/>
+        </w:rPr>
+      </w:pPr>
+      <w:r>
+        <w:rPr>
+          <w:rFonts w:ascii="Consolas" w:hAnsi="Consolas" w:cs="Consolas"/>
+          <w:color w:val="0000FF"/>
+          <w:sz w:val="19"/>
+          <w:szCs w:val="19"/>
+        </w:rPr>
+        <w:t>End</w:t>
+      </w:r>
+    </w:p>
+    <w:p>
+      <w:pPr>
+        <w:autoSpaceDE w:val="0"/>
+        <w:autoSpaceDN w:val="0"/>
+        <w:adjustRightInd w:val="0"/>
+        <w:spacing w:after="0" w:line="240" w:lineRule="auto"/>
+        <w:rPr>
+          <w:rFonts w:ascii="Consolas" w:hAnsi="Consolas" w:cs="Consolas"/>
+          <w:color w:val="000000"/>
+          <w:sz w:val="19"/>
+          <w:szCs w:val="19"/>
+        </w:rPr>
+      </w:pPr>
+    </w:p>
+    <w:p>
+      <w:pPr>
+        <w:autoSpaceDE w:val="0"/>
+        <w:autoSpaceDN w:val="0"/>
+        <w:adjustRightInd w:val="0"/>
+        <w:spacing w:after="0" w:line="240" w:lineRule="auto"/>
+        <w:rPr>
+          <w:rFonts w:ascii="Consolas" w:hAnsi="Consolas" w:cs="Consolas"/>
+          <w:color w:val="000000"/>
+          <w:sz w:val="19"/>
+          <w:szCs w:val="19"/>
+        </w:rPr>
+      </w:pPr>
+      <w:r>
+        <w:rPr>
+          <w:rFonts w:ascii="Consolas" w:hAnsi="Consolas" w:cs="Consolas"/>
+          <w:color w:val="000000"/>
+          <w:sz w:val="19"/>
+          <w:szCs w:val="19"/>
+        </w:rPr>
+        <w:t xml:space="preserve"> </w:t>
+      </w:r>
+      <w:r>
+        <w:rPr>
+          <w:rFonts w:ascii="Consolas" w:hAnsi="Consolas" w:cs="Consolas"/>
+          <w:color w:val="0000FF"/>
+          <w:sz w:val="19"/>
+          <w:szCs w:val="19"/>
+        </w:rPr>
+        <w:t>Execute</w:t>
+      </w:r>
+      <w:r>
+        <w:rPr>
+          <w:rFonts w:ascii="Consolas" w:hAnsi="Consolas" w:cs="Consolas"/>
+          <w:color w:val="000000"/>
+          <w:sz w:val="19"/>
+          <w:szCs w:val="19"/>
+        </w:rPr>
+        <w:t xml:space="preserve"> </w:t>
+      </w:r>
+      <w:proofErr w:type="spellStart"/>
+      <w:r>
+        <w:rPr>
+          <w:rFonts w:ascii="Consolas" w:hAnsi="Consolas" w:cs="Consolas"/>
+          <w:color w:val="000000"/>
+          <w:sz w:val="19"/>
+          <w:szCs w:val="19"/>
+        </w:rPr>
+        <w:t>spUpdateCustomerOrderDetails</w:t>
+      </w:r>
+      <w:proofErr w:type="spellEnd"/>
+      <w:r>
+        <w:rPr>
+          <w:rFonts w:ascii="Consolas" w:hAnsi="Consolas" w:cs="Consolas"/>
+          <w:color w:val="0000FF"/>
+          <w:sz w:val="19"/>
+          <w:szCs w:val="19"/>
+        </w:rPr>
+        <w:t xml:space="preserve"> </w:t>
+      </w:r>
+      <w:r>
+        <w:rPr>
+          <w:rFonts w:ascii="Consolas" w:hAnsi="Consolas" w:cs="Consolas"/>
+          <w:color w:val="000000"/>
+          <w:sz w:val="19"/>
+          <w:szCs w:val="19"/>
+        </w:rPr>
+        <w:t>10248</w:t>
+      </w:r>
+      <w:r>
+        <w:rPr>
+          <w:rFonts w:ascii="Consolas" w:hAnsi="Consolas" w:cs="Consolas"/>
+          <w:color w:val="808080"/>
+          <w:sz w:val="19"/>
+          <w:szCs w:val="19"/>
+        </w:rPr>
+        <w:t>,</w:t>
+      </w:r>
+      <w:r>
+        <w:rPr>
+          <w:rFonts w:ascii="Consolas" w:hAnsi="Consolas" w:cs="Consolas"/>
+          <w:color w:val="000000"/>
+          <w:sz w:val="19"/>
+          <w:szCs w:val="19"/>
+        </w:rPr>
+        <w:t xml:space="preserve"> 11</w:t>
+      </w:r>
+      <w:r>
+        <w:rPr>
+          <w:rFonts w:ascii="Consolas" w:hAnsi="Consolas" w:cs="Consolas"/>
+          <w:color w:val="808080"/>
+          <w:sz w:val="19"/>
+          <w:szCs w:val="19"/>
+        </w:rPr>
+        <w:t>,</w:t>
+      </w:r>
+      <w:r>
+        <w:rPr>
+          <w:rFonts w:ascii="Consolas" w:hAnsi="Consolas" w:cs="Consolas"/>
+          <w:color w:val="000000"/>
+          <w:sz w:val="19"/>
+          <w:szCs w:val="19"/>
+        </w:rPr>
+        <w:t xml:space="preserve"> 30.00</w:t>
+      </w:r>
+      <w:r>
+        <w:rPr>
+          <w:rFonts w:ascii="Consolas" w:hAnsi="Consolas" w:cs="Consolas"/>
+          <w:color w:val="808080"/>
+          <w:sz w:val="19"/>
+          <w:szCs w:val="19"/>
+        </w:rPr>
+        <w:t>,</w:t>
+      </w:r>
+      <w:r>
+        <w:rPr>
+          <w:rFonts w:ascii="Consolas" w:hAnsi="Consolas" w:cs="Consolas"/>
+          <w:color w:val="000000"/>
+          <w:sz w:val="19"/>
+          <w:szCs w:val="19"/>
+        </w:rPr>
+        <w:t xml:space="preserve"> 69</w:t>
+      </w:r>
+    </w:p>
+    <w:p>
+      <w:pPr>
+        <w:rPr>
+          <w:rFonts w:ascii="Consolas" w:hAnsi="Consolas" w:cs="Consolas"/>
+          <w:color w:val="808080"/>
+          <w:sz w:val="19"/>
+          <w:szCs w:val="19"/>
+        </w:rPr>
+      </w:pPr>
+      <w:r>
+        <w:rPr>
+          <w:rFonts w:ascii="Consolas" w:hAnsi="Consolas" w:cs="Consolas"/>
+          <w:color w:val="000000"/>
+          <w:sz w:val="19"/>
+          <w:szCs w:val="19"/>
+        </w:rPr>
+        <w:t xml:space="preserve"> </w:t>
+      </w:r>
+      <w:r>
+        <w:rPr>
+          <w:rFonts w:ascii="Consolas" w:hAnsi="Consolas" w:cs="Consolas"/>
+          <w:color w:val="0000FF"/>
+          <w:sz w:val="19"/>
+          <w:szCs w:val="19"/>
+        </w:rPr>
+        <w:t>SELECT</w:t>
+      </w:r>
+      <w:r>
+        <w:rPr>
+          <w:rFonts w:ascii="Consolas" w:hAnsi="Consolas" w:cs="Consolas"/>
+          <w:color w:val="000000"/>
+          <w:sz w:val="19"/>
+          <w:szCs w:val="19"/>
+        </w:rPr>
+        <w:t xml:space="preserve"> </w:t>
+      </w:r>
+      <w:r>
+        <w:rPr>
+          <w:rFonts w:ascii="Consolas" w:hAnsi="Consolas" w:cs="Consolas"/>
+          <w:color w:val="808080"/>
+          <w:sz w:val="19"/>
+          <w:szCs w:val="19"/>
+        </w:rPr>
+        <w:t>*</w:t>
+      </w:r>
+      <w:r>
+        <w:rPr>
+          <w:rFonts w:ascii="Consolas" w:hAnsi="Consolas" w:cs="Consolas"/>
+          <w:color w:val="000000"/>
+          <w:sz w:val="19"/>
+          <w:szCs w:val="19"/>
+        </w:rPr>
+        <w:t xml:space="preserve"> </w:t>
+      </w:r>
+      <w:r>
+        <w:rPr>
+          <w:rFonts w:ascii="Consolas" w:hAnsi="Consolas" w:cs="Consolas"/>
+          <w:color w:val="0000FF"/>
+          <w:sz w:val="19"/>
+          <w:szCs w:val="19"/>
+        </w:rPr>
+        <w:t>FROM</w:t>
+      </w:r>
+      <w:r>
+        <w:rPr>
+          <w:rFonts w:ascii="Consolas" w:hAnsi="Consolas" w:cs="Consolas"/>
+          <w:color w:val="000000"/>
+          <w:sz w:val="19"/>
+          <w:szCs w:val="19"/>
+        </w:rPr>
+        <w:t xml:space="preserve"> [Order Details]</w:t>
+      </w:r>
+      <w:r>
+        <w:rPr>
+          <w:rFonts w:ascii="Consolas" w:hAnsi="Consolas" w:cs="Consolas"/>
+          <w:color w:val="808080"/>
+          <w:sz w:val="19"/>
+          <w:szCs w:val="19"/>
+        </w:rPr>
+        <w:t>;</w:t>
+      </w:r>
+    </w:p>
+    <w:p>
+      <w:r>
+        <w:rPr>
+          <w:noProof/>
+        </w:rPr>
+        <w:lastRenderedPageBreak/>
+        <w:drawing>
+          <wp:inline distT="0" distB="0" distL="0" distR="0">
+            <wp:extent cx="5057030" cy="7454248"/>
+            <wp:effectExtent l="0" t="0" r="0" b="0"/>
+            <wp:docPr id="6" name="Picture 6"/>
+            <wp:cNvGraphicFramePr>
+              <a:graphicFrameLocks xmlns:a="http://schemas.openxmlformats.org/drawingml/2006/main" noChangeAspect="1"/>
+            </wp:cNvGraphicFramePr>
+            <a:graphic xmlns:a="http://schemas.openxmlformats.org/drawingml/2006/main">
+              <a:graphicData uri="http://schemas.openxmlformats.org/drawingml/2006/picture">
+                <pic:pic xmlns:pic="http://schemas.openxmlformats.org/drawingml/2006/picture">
+                  <pic:nvPicPr>
+                    <pic:cNvPr id="6" name="Picture 6"/>
+                    <pic:cNvPicPr/>
+                  </pic:nvPicPr>
+                  <pic:blipFill>
+                    <a:blip r:embed="rId11">
+                      <a:extLst>
+                        <a:ext uri="{28A0092B-C50C-407E-A947-70E740481C1C}">
+                          <a14:useLocalDpi xmlns:a14="http://schemas.microsoft.com/office/drawing/2010/main" val="0"/>
+                        </a:ext>
+                      </a:extLst>
+                    </a:blip>
+                    <a:stretch>
+                      <a:fillRect/>
+                    </a:stretch>
+                  </pic:blipFill>
+                  <pic:spPr>
+                    <a:xfrm>
+                      <a:off x="0" y="0"/>
+                      <a:ext cx="5077959" cy="7485098"/>
+                    </a:xfrm>
+                    <a:prstGeom prst="rect">
+                      <a:avLst/>
+                    </a:prstGeom>
+                  </pic:spPr>
+                </pic:pic>
+              </a:graphicData>
+            </a:graphic>
+          </wp:inline>
+        </w:drawing>
       </w:r>
     </w:p>
     <w:sectPr>
@@ -5503,8 +10072,100 @@
       </w:pPr>
     </w:lvl>
   </w:abstractNum>
+  <w:abstractNum w:abstractNumId="1" w15:restartNumberingAfterBreak="0">
+    <w:nsid w:val="7A416DD7"/>
+    <w:multiLevelType w:val="hybridMultilevel"/>
+    <w:tmpl w:val="B5CA956C"/>
+    <w:lvl w:ilvl="0" w:tplc="40090011">
+      <w:start w:val="1"/>
+      <w:numFmt w:val="decimal"/>
+      <w:lvlText w:val="%1)"/>
+      <w:lvlJc w:val="left"/>
+      <w:pPr>
+        <w:ind w:left="720" w:hanging="360"/>
+      </w:pPr>
+      <w:rPr>
+        <w:rFonts w:hint="default"/>
+      </w:rPr>
+    </w:lvl>
+    <w:lvl w:ilvl="1" w:tplc="40090019" w:tentative="1">
+      <w:start w:val="1"/>
+      <w:numFmt w:val="lowerLetter"/>
+      <w:lvlText w:val="%2."/>
+      <w:lvlJc w:val="left"/>
+      <w:pPr>
+        <w:ind w:left="1440" w:hanging="360"/>
+      </w:pPr>
+    </w:lvl>
+    <w:lvl w:ilvl="2" w:tplc="4009001B" w:tentative="1">
+      <w:start w:val="1"/>
+      <w:numFmt w:val="lowerRoman"/>
+      <w:lvlText w:val="%3."/>
+      <w:lvlJc w:val="right"/>
+      <w:pPr>
+        <w:ind w:left="2160" w:hanging="180"/>
+      </w:pPr>
+    </w:lvl>
+    <w:lvl w:ilvl="3" w:tplc="4009000F" w:tentative="1">
+      <w:start w:val="1"/>
+      <w:numFmt w:val="decimal"/>
+      <w:lvlText w:val="%4."/>
+      <w:lvlJc w:val="left"/>
+      <w:pPr>
+        <w:ind w:left="2880" w:hanging="360"/>
+      </w:pPr>
+    </w:lvl>
+    <w:lvl w:ilvl="4" w:tplc="40090019" w:tentative="1">
+      <w:start w:val="1"/>
+      <w:numFmt w:val="lowerLetter"/>
+      <w:lvlText w:val="%5."/>
+      <w:lvlJc w:val="left"/>
+      <w:pPr>
+        <w:ind w:left="3600" w:hanging="360"/>
+      </w:pPr>
+    </w:lvl>
+    <w:lvl w:ilvl="5" w:tplc="4009001B" w:tentative="1">
+      <w:start w:val="1"/>
+      <w:numFmt w:val="lowerRoman"/>
+      <w:lvlText w:val="%6."/>
+      <w:lvlJc w:val="right"/>
+      <w:pPr>
+        <w:ind w:left="4320" w:hanging="180"/>
+      </w:pPr>
+    </w:lvl>
+    <w:lvl w:ilvl="6" w:tplc="4009000F" w:tentative="1">
+      <w:start w:val="1"/>
+      <w:numFmt w:val="decimal"/>
+      <w:lvlText w:val="%7."/>
+      <w:lvlJc w:val="left"/>
+      <w:pPr>
+        <w:ind w:left="5040" w:hanging="360"/>
+      </w:pPr>
+    </w:lvl>
+    <w:lvl w:ilvl="7" w:tplc="40090019" w:tentative="1">
+      <w:start w:val="1"/>
+      <w:numFmt w:val="lowerLetter"/>
+      <w:lvlText w:val="%8."/>
+      <w:lvlJc w:val="left"/>
+      <w:pPr>
+        <w:ind w:left="5760" w:hanging="360"/>
+      </w:pPr>
+    </w:lvl>
+    <w:lvl w:ilvl="8" w:tplc="4009001B" w:tentative="1">
+      <w:start w:val="1"/>
+      <w:numFmt w:val="lowerRoman"/>
+      <w:lvlText w:val="%9."/>
+      <w:lvlJc w:val="right"/>
+      <w:pPr>
+        <w:ind w:left="6480" w:hanging="180"/>
+      </w:pPr>
+    </w:lvl>
+  </w:abstractNum>
   <w:num w:numId="1" w16cid:durableId="416247549">
     <w:abstractNumId w:val="0"/>
+  </w:num>
+  <w:num w:numId="2" w16cid:durableId="613251842">
+    <w:abstractNumId w:val="1"/>
   </w:num>
 </w:numbering>
 </file>

</xml_diff>